<commit_message>
actualizacion de la gestion de config.
</commit_message>
<xml_diff>
--- a/GestionDeLaConfiguracion.docx
+++ b/GestionDeLaConfiguracion.docx
@@ -39,6 +39,7 @@
     </w:p>
     <w:p>
       <w:pPr>
+        <w:jc w:val="center"/>
         <w:rPr/>
       </w:pPr>
       <w:r>
@@ -135,14 +136,16 @@
         <w:tblLook w:val="0600"/>
       </w:tblPr>
       <w:tblGrid>
-        <w:gridCol w:w="2655"/>
-        <w:gridCol w:w="4755"/>
-        <w:gridCol w:w="3360"/>
+        <w:gridCol w:w="2023.6624203821657"/>
+        <w:gridCol w:w="3624.299363057325"/>
+        <w:gridCol w:w="2561.019108280255"/>
+        <w:gridCol w:w="2561.019108280255"/>
         <w:tblGridChange w:id="0">
           <w:tblGrid>
-            <w:gridCol w:w="2655"/>
-            <w:gridCol w:w="4755"/>
-            <w:gridCol w:w="3360"/>
+            <w:gridCol w:w="2023.6624203821657"/>
+            <w:gridCol w:w="3624.299363057325"/>
+            <w:gridCol w:w="2561.019108280255"/>
+            <w:gridCol w:w="2561.019108280255"/>
           </w:tblGrid>
         </w:tblGridChange>
       </w:tblGrid>
@@ -280,6 +283,49 @@
             </w:r>
           </w:p>
         </w:tc>
+        <w:tc>
+          <w:tcPr>
+            <w:shd w:fill="auto" w:val="clear"/>
+            <w:tcMar>
+              <w:top w:w="100.0" w:type="dxa"/>
+              <w:left w:w="100.0" w:type="dxa"/>
+              <w:bottom w:w="100.0" w:type="dxa"/>
+              <w:right w:w="100.0" w:type="dxa"/>
+            </w:tcMar>
+            <w:vAlign w:val="top"/>
+          </w:tcPr>
+          <w:p>
+            <w:pPr>
+              <w:keepNext w:val="0"/>
+              <w:keepLines w:val="0"/>
+              <w:pageBreakBefore w:val="0"/>
+              <w:widowControl w:val="0"/>
+              <w:pBdr>
+                <w:top w:space="0" w:sz="0" w:val="nil"/>
+                <w:left w:space="0" w:sz="0" w:val="nil"/>
+                <w:bottom w:space="0" w:sz="0" w:val="nil"/>
+                <w:right w:space="0" w:sz="0" w:val="nil"/>
+                <w:between w:space="0" w:sz="0" w:val="nil"/>
+              </w:pBdr>
+              <w:shd w:fill="auto" w:val="clear"/>
+              <w:spacing w:after="0" w:before="0" w:line="240" w:lineRule="auto"/>
+              <w:ind w:left="0" w:right="0" w:firstLine="0"/>
+              <w:jc w:val="center"/>
+              <w:rPr>
+                <w:b w:val="1"/>
+                <w:color w:val="4a86e8"/>
+              </w:rPr>
+            </w:pPr>
+            <w:r>
+              <w:rPr>
+                <w:b w:val="1"/>
+                <w:color w:val="4a86e8"/>
+                <w:rtl w:val="0"/>
+              </w:rPr>
+              <w:t xml:space="preserve">Tipo de Ítem</w:t>
+            </w:r>
+          </w:p>
+        </w:tc>
       </w:tr>
       <w:tr>
         <w:trPr>
@@ -407,6 +453,44 @@
             </w:r>
           </w:p>
         </w:tc>
+        <w:tc>
+          <w:tcPr>
+            <w:shd w:fill="auto" w:val="clear"/>
+            <w:tcMar>
+              <w:top w:w="100.0" w:type="dxa"/>
+              <w:left w:w="100.0" w:type="dxa"/>
+              <w:bottom w:w="100.0" w:type="dxa"/>
+              <w:right w:w="100.0" w:type="dxa"/>
+            </w:tcMar>
+            <w:vAlign w:val="top"/>
+          </w:tcPr>
+          <w:p>
+            <w:pPr>
+              <w:keepNext w:val="0"/>
+              <w:keepLines w:val="0"/>
+              <w:pageBreakBefore w:val="0"/>
+              <w:widowControl w:val="0"/>
+              <w:pBdr>
+                <w:top w:space="0" w:sz="0" w:val="nil"/>
+                <w:left w:space="0" w:sz="0" w:val="nil"/>
+                <w:bottom w:space="0" w:sz="0" w:val="nil"/>
+                <w:right w:space="0" w:sz="0" w:val="nil"/>
+                <w:between w:space="0" w:sz="0" w:val="nil"/>
+              </w:pBdr>
+              <w:shd w:fill="auto" w:val="clear"/>
+              <w:spacing w:after="0" w:before="0" w:line="240" w:lineRule="auto"/>
+              <w:ind w:left="0" w:right="0" w:firstLine="0"/>
+              <w:jc w:val="center"/>
+              <w:rPr/>
+            </w:pPr>
+            <w:r>
+              <w:rPr>
+                <w:rtl w:val="0"/>
+              </w:rPr>
+              <w:t xml:space="preserve">Producto</w:t>
+            </w:r>
+          </w:p>
+        </w:tc>
       </w:tr>
       <w:tr>
         <w:trPr>
@@ -534,6 +618,210 @@
             </w:r>
           </w:p>
         </w:tc>
+        <w:tc>
+          <w:tcPr>
+            <w:shd w:fill="auto" w:val="clear"/>
+            <w:tcMar>
+              <w:top w:w="100.0" w:type="dxa"/>
+              <w:left w:w="100.0" w:type="dxa"/>
+              <w:bottom w:w="100.0" w:type="dxa"/>
+              <w:right w:w="100.0" w:type="dxa"/>
+            </w:tcMar>
+            <w:vAlign w:val="top"/>
+          </w:tcPr>
+          <w:p>
+            <w:pPr>
+              <w:keepNext w:val="0"/>
+              <w:keepLines w:val="0"/>
+              <w:pageBreakBefore w:val="0"/>
+              <w:widowControl w:val="0"/>
+              <w:pBdr>
+                <w:top w:space="0" w:sz="0" w:val="nil"/>
+                <w:left w:space="0" w:sz="0" w:val="nil"/>
+                <w:bottom w:space="0" w:sz="0" w:val="nil"/>
+                <w:right w:space="0" w:sz="0" w:val="nil"/>
+                <w:between w:space="0" w:sz="0" w:val="nil"/>
+              </w:pBdr>
+              <w:shd w:fill="auto" w:val="clear"/>
+              <w:spacing w:after="0" w:before="0" w:line="240" w:lineRule="auto"/>
+              <w:ind w:left="0" w:right="0" w:firstLine="0"/>
+              <w:jc w:val="center"/>
+              <w:rPr/>
+            </w:pPr>
+            <w:r>
+              <w:rPr>
+                <w:rtl w:val="0"/>
+              </w:rPr>
+              <w:t xml:space="preserve">Producto</w:t>
+            </w:r>
+          </w:p>
+        </w:tc>
+      </w:tr>
+      <w:tr>
+        <w:trPr>
+          <w:cantSplit w:val="0"/>
+          <w:trHeight w:val="1939.892578125" w:hRule="atLeast"/>
+          <w:tblHeader w:val="0"/>
+        </w:trPr>
+        <w:tc>
+          <w:tcPr>
+            <w:shd w:fill="auto" w:val="clear"/>
+            <w:tcMar>
+              <w:top w:w="100.0" w:type="dxa"/>
+              <w:left w:w="100.0" w:type="dxa"/>
+              <w:bottom w:w="100.0" w:type="dxa"/>
+              <w:right w:w="100.0" w:type="dxa"/>
+            </w:tcMar>
+            <w:vAlign w:val="top"/>
+          </w:tcPr>
+          <w:p>
+            <w:pPr>
+              <w:keepNext w:val="0"/>
+              <w:keepLines w:val="0"/>
+              <w:pageBreakBefore w:val="0"/>
+              <w:widowControl w:val="0"/>
+              <w:pBdr>
+                <w:top w:space="0" w:sz="0" w:val="nil"/>
+                <w:left w:space="0" w:sz="0" w:val="nil"/>
+                <w:bottom w:space="0" w:sz="0" w:val="nil"/>
+                <w:right w:space="0" w:sz="0" w:val="nil"/>
+                <w:between w:space="0" w:sz="0" w:val="nil"/>
+              </w:pBdr>
+              <w:shd w:fill="auto" w:val="clear"/>
+              <w:spacing w:after="0" w:before="0" w:line="240" w:lineRule="auto"/>
+              <w:ind w:left="0" w:right="0" w:firstLine="0"/>
+              <w:jc w:val="center"/>
+              <w:rPr/>
+            </w:pPr>
+            <w:r>
+              <w:rPr>
+                <w:rtl w:val="0"/>
+              </w:rPr>
+              <w:t xml:space="preserve">Arquitectura</w:t>
+            </w:r>
+          </w:p>
+        </w:tc>
+        <w:tc>
+          <w:tcPr>
+            <w:shd w:fill="auto" w:val="clear"/>
+            <w:tcMar>
+              <w:top w:w="100.0" w:type="dxa"/>
+              <w:left w:w="100.0" w:type="dxa"/>
+              <w:bottom w:w="100.0" w:type="dxa"/>
+              <w:right w:w="100.0" w:type="dxa"/>
+            </w:tcMar>
+            <w:vAlign w:val="top"/>
+          </w:tcPr>
+          <w:p>
+            <w:pPr>
+              <w:keepNext w:val="0"/>
+              <w:keepLines w:val="0"/>
+              <w:pageBreakBefore w:val="0"/>
+              <w:widowControl w:val="0"/>
+              <w:pBdr>
+                <w:top w:space="0" w:sz="0" w:val="nil"/>
+                <w:left w:space="0" w:sz="0" w:val="nil"/>
+                <w:bottom w:space="0" w:sz="0" w:val="nil"/>
+                <w:right w:space="0" w:sz="0" w:val="nil"/>
+                <w:between w:space="0" w:sz="0" w:val="nil"/>
+              </w:pBdr>
+              <w:shd w:fill="auto" w:val="clear"/>
+              <w:spacing w:after="0" w:before="0" w:line="240" w:lineRule="auto"/>
+              <w:ind w:left="0" w:right="0" w:firstLine="0"/>
+              <w:jc w:val="center"/>
+              <w:rPr/>
+            </w:pPr>
+            <w:r>
+              <w:rPr>
+                <w:rtl w:val="0"/>
+              </w:rPr>
+              <w:t xml:space="preserve">EHP_Arqui.png</w:t>
+            </w:r>
+          </w:p>
+        </w:tc>
+        <w:tc>
+          <w:tcPr>
+            <w:shd w:fill="auto" w:val="clear"/>
+            <w:tcMar>
+              <w:top w:w="100.0" w:type="dxa"/>
+              <w:left w:w="100.0" w:type="dxa"/>
+              <w:bottom w:w="100.0" w:type="dxa"/>
+              <w:right w:w="100.0" w:type="dxa"/>
+            </w:tcMar>
+            <w:vAlign w:val="top"/>
+          </w:tcPr>
+          <w:p>
+            <w:pPr>
+              <w:keepNext w:val="0"/>
+              <w:keepLines w:val="0"/>
+              <w:pageBreakBefore w:val="0"/>
+              <w:widowControl w:val="0"/>
+              <w:pBdr>
+                <w:top w:space="0" w:sz="0" w:val="nil"/>
+                <w:left w:space="0" w:sz="0" w:val="nil"/>
+                <w:bottom w:space="0" w:sz="0" w:val="nil"/>
+                <w:right w:space="0" w:sz="0" w:val="nil"/>
+                <w:between w:space="0" w:sz="0" w:val="nil"/>
+              </w:pBdr>
+              <w:shd w:fill="auto" w:val="clear"/>
+              <w:spacing w:after="0" w:before="0" w:line="240" w:lineRule="auto"/>
+              <w:ind w:left="0" w:right="0" w:firstLine="0"/>
+              <w:rPr>
+                <w:color w:val="4a86e8"/>
+              </w:rPr>
+            </w:pPr>
+            <w:r>
+              <w:rPr>
+                <w:color w:val="4a86e8"/>
+                <w:rtl w:val="0"/>
+              </w:rPr>
+              <w:t xml:space="preserve">https://github.com/Segu1/ISW_EHP_GRUPO_13/tree/main/EHP_PRODUCTO/EHP_Arquitectura</w:t>
+            </w:r>
+            <w:r>
+              <w:rPr>
+                <w:rtl w:val="0"/>
+              </w:rPr>
+            </w:r>
+          </w:p>
+        </w:tc>
+        <w:tc>
+          <w:tcPr>
+            <w:shd w:fill="auto" w:val="clear"/>
+            <w:tcMar>
+              <w:top w:w="100.0" w:type="dxa"/>
+              <w:left w:w="100.0" w:type="dxa"/>
+              <w:bottom w:w="100.0" w:type="dxa"/>
+              <w:right w:w="100.0" w:type="dxa"/>
+            </w:tcMar>
+            <w:vAlign w:val="top"/>
+          </w:tcPr>
+          <w:p>
+            <w:pPr>
+              <w:keepNext w:val="0"/>
+              <w:keepLines w:val="0"/>
+              <w:pageBreakBefore w:val="0"/>
+              <w:widowControl w:val="0"/>
+              <w:pBdr>
+                <w:top w:space="0" w:sz="0" w:val="nil"/>
+                <w:left w:space="0" w:sz="0" w:val="nil"/>
+                <w:bottom w:space="0" w:sz="0" w:val="nil"/>
+                <w:right w:space="0" w:sz="0" w:val="nil"/>
+                <w:between w:space="0" w:sz="0" w:val="nil"/>
+              </w:pBdr>
+              <w:shd w:fill="auto" w:val="clear"/>
+              <w:spacing w:after="0" w:before="0" w:line="240" w:lineRule="auto"/>
+              <w:ind w:left="0" w:right="0" w:firstLine="0"/>
+              <w:jc w:val="center"/>
+              <w:rPr/>
+            </w:pPr>
+            <w:r>
+              <w:rPr>
+                <w:rtl w:val="0"/>
+              </w:rPr>
+              <w:t xml:space="preserve">Producto</w:t>
+            </w:r>
+          </w:p>
+        </w:tc>
       </w:tr>
       <w:tr>
         <w:trPr>
@@ -574,45 +862,57 @@
               <w:rPr>
                 <w:rtl w:val="0"/>
               </w:rPr>
-              <w:t xml:space="preserve">Arquitectura</w:t>
-            </w:r>
-          </w:p>
-        </w:tc>
-        <w:tc>
-          <w:tcPr>
-            <w:shd w:fill="auto" w:val="clear"/>
-            <w:tcMar>
-              <w:top w:w="100.0" w:type="dxa"/>
-              <w:left w:w="100.0" w:type="dxa"/>
-              <w:bottom w:w="100.0" w:type="dxa"/>
-              <w:right w:w="100.0" w:type="dxa"/>
-            </w:tcMar>
-            <w:vAlign w:val="top"/>
-          </w:tcPr>
-          <w:p>
-            <w:pPr>
-              <w:keepNext w:val="0"/>
-              <w:keepLines w:val="0"/>
-              <w:pageBreakBefore w:val="0"/>
-              <w:widowControl w:val="0"/>
-              <w:pBdr>
-                <w:top w:space="0" w:sz="0" w:val="nil"/>
-                <w:left w:space="0" w:sz="0" w:val="nil"/>
-                <w:bottom w:space="0" w:sz="0" w:val="nil"/>
-                <w:right w:space="0" w:sz="0" w:val="nil"/>
-                <w:between w:space="0" w:sz="0" w:val="nil"/>
-              </w:pBdr>
-              <w:shd w:fill="auto" w:val="clear"/>
-              <w:spacing w:after="0" w:before="0" w:line="240" w:lineRule="auto"/>
-              <w:ind w:left="0" w:right="0" w:firstLine="0"/>
-              <w:jc w:val="center"/>
-              <w:rPr/>
-            </w:pPr>
-            <w:r>
-              <w:rPr>
-                <w:rtl w:val="0"/>
-              </w:rPr>
-              <w:t xml:space="preserve">EHP_Arqui.png</w:t>
+              <w:t xml:space="preserve">User Story</w:t>
+            </w:r>
+          </w:p>
+        </w:tc>
+        <w:tc>
+          <w:tcPr>
+            <w:shd w:fill="auto" w:val="clear"/>
+            <w:tcMar>
+              <w:top w:w="100.0" w:type="dxa"/>
+              <w:left w:w="100.0" w:type="dxa"/>
+              <w:bottom w:w="100.0" w:type="dxa"/>
+              <w:right w:w="100.0" w:type="dxa"/>
+            </w:tcMar>
+            <w:vAlign w:val="top"/>
+          </w:tcPr>
+          <w:p>
+            <w:pPr>
+              <w:keepNext w:val="0"/>
+              <w:keepLines w:val="0"/>
+              <w:pageBreakBefore w:val="0"/>
+              <w:widowControl w:val="0"/>
+              <w:pBdr>
+                <w:top w:space="0" w:sz="0" w:val="nil"/>
+                <w:left w:space="0" w:sz="0" w:val="nil"/>
+                <w:bottom w:space="0" w:sz="0" w:val="nil"/>
+                <w:right w:space="0" w:sz="0" w:val="nil"/>
+                <w:between w:space="0" w:sz="0" w:val="nil"/>
+              </w:pBdr>
+              <w:shd w:fill="auto" w:val="clear"/>
+              <w:spacing w:after="0" w:before="0" w:line="240" w:lineRule="auto"/>
+              <w:ind w:left="0" w:right="0" w:firstLine="0"/>
+              <w:jc w:val="center"/>
+              <w:rPr/>
+            </w:pPr>
+            <w:r>
+              <w:rPr>
+                <w:rtl w:val="0"/>
+              </w:rPr>
+              <w:t xml:space="preserve">EHP_US_&lt;NombreUStory&gt;_</w:t>
+            </w:r>
+            <w:r>
+              <w:rPr>
+                <w:i w:val="1"/>
+                <w:rtl w:val="0"/>
+              </w:rPr>
+              <w:t xml:space="preserve">&lt;Nro_US&gt;.png</w:t>
+            </w:r>
+            <w:r>
+              <w:rPr>
+                <w:rtl w:val="0"/>
+              </w:rPr>
             </w:r>
           </w:p>
         </w:tc>
@@ -652,12 +952,50 @@
                 <w:color w:val="4a86e8"/>
                 <w:rtl w:val="0"/>
               </w:rPr>
-              <w:t xml:space="preserve">https://github.com/Segu1/ISW_EHP_GRUPO_13/tree/main/EHP_PRODUCTO/EHP_Arquitectura</w:t>
-            </w:r>
-            <w:r>
-              <w:rPr>
-                <w:rtl w:val="0"/>
-              </w:rPr>
+              <w:t xml:space="preserve">https://github.com/Segu1/ISW_EHP_GRUPO_13/tree/main/EHP_PRODUCTO/EHP_Backlog</w:t>
+            </w:r>
+            <w:r>
+              <w:rPr>
+                <w:rtl w:val="0"/>
+              </w:rPr>
+            </w:r>
+          </w:p>
+        </w:tc>
+        <w:tc>
+          <w:tcPr>
+            <w:shd w:fill="auto" w:val="clear"/>
+            <w:tcMar>
+              <w:top w:w="100.0" w:type="dxa"/>
+              <w:left w:w="100.0" w:type="dxa"/>
+              <w:bottom w:w="100.0" w:type="dxa"/>
+              <w:right w:w="100.0" w:type="dxa"/>
+            </w:tcMar>
+            <w:vAlign w:val="top"/>
+          </w:tcPr>
+          <w:p>
+            <w:pPr>
+              <w:keepNext w:val="0"/>
+              <w:keepLines w:val="0"/>
+              <w:pageBreakBefore w:val="0"/>
+              <w:widowControl w:val="0"/>
+              <w:pBdr>
+                <w:top w:space="0" w:sz="0" w:val="nil"/>
+                <w:left w:space="0" w:sz="0" w:val="nil"/>
+                <w:bottom w:space="0" w:sz="0" w:val="nil"/>
+                <w:right w:space="0" w:sz="0" w:val="nil"/>
+                <w:between w:space="0" w:sz="0" w:val="nil"/>
+              </w:pBdr>
+              <w:shd w:fill="auto" w:val="clear"/>
+              <w:spacing w:after="0" w:before="0" w:line="240" w:lineRule="auto"/>
+              <w:ind w:left="0" w:right="0" w:firstLine="0"/>
+              <w:jc w:val="center"/>
+              <w:rPr/>
+            </w:pPr>
+            <w:r>
+              <w:rPr>
+                <w:rtl w:val="0"/>
+              </w:rPr>
+              <w:t xml:space="preserve">Producto</w:t>
             </w:r>
           </w:p>
         </w:tc>
@@ -701,87 +1039,63 @@
               <w:rPr>
                 <w:rtl w:val="0"/>
               </w:rPr>
-              <w:t xml:space="preserve">User Story</w:t>
-            </w:r>
-          </w:p>
-        </w:tc>
-        <w:tc>
-          <w:tcPr>
-            <w:shd w:fill="auto" w:val="clear"/>
-            <w:tcMar>
-              <w:top w:w="100.0" w:type="dxa"/>
-              <w:left w:w="100.0" w:type="dxa"/>
-              <w:bottom w:w="100.0" w:type="dxa"/>
-              <w:right w:w="100.0" w:type="dxa"/>
-            </w:tcMar>
-            <w:vAlign w:val="top"/>
-          </w:tcPr>
-          <w:p>
-            <w:pPr>
-              <w:keepNext w:val="0"/>
-              <w:keepLines w:val="0"/>
-              <w:pageBreakBefore w:val="0"/>
-              <w:widowControl w:val="0"/>
-              <w:pBdr>
-                <w:top w:space="0" w:sz="0" w:val="nil"/>
-                <w:left w:space="0" w:sz="0" w:val="nil"/>
-                <w:bottom w:space="0" w:sz="0" w:val="nil"/>
-                <w:right w:space="0" w:sz="0" w:val="nil"/>
-                <w:between w:space="0" w:sz="0" w:val="nil"/>
-              </w:pBdr>
-              <w:shd w:fill="auto" w:val="clear"/>
-              <w:spacing w:after="0" w:before="0" w:line="240" w:lineRule="auto"/>
-              <w:ind w:left="0" w:right="0" w:firstLine="0"/>
-              <w:jc w:val="center"/>
-              <w:rPr/>
-            </w:pPr>
-            <w:r>
-              <w:rPr>
-                <w:rtl w:val="0"/>
-              </w:rPr>
-              <w:t xml:space="preserve">EHP_US_&lt;NombreUStory&gt;_</w:t>
-            </w:r>
-            <w:r>
-              <w:rPr>
-                <w:i w:val="1"/>
-                <w:rtl w:val="0"/>
-              </w:rPr>
-              <w:t xml:space="preserve">&lt;Nro_US&gt;.png</w:t>
-            </w:r>
-            <w:r>
-              <w:rPr>
-                <w:rtl w:val="0"/>
-              </w:rPr>
-            </w:r>
-          </w:p>
-        </w:tc>
-        <w:tc>
-          <w:tcPr>
-            <w:shd w:fill="auto" w:val="clear"/>
-            <w:tcMar>
-              <w:top w:w="100.0" w:type="dxa"/>
-              <w:left w:w="100.0" w:type="dxa"/>
-              <w:bottom w:w="100.0" w:type="dxa"/>
-              <w:right w:w="100.0" w:type="dxa"/>
-            </w:tcMar>
-            <w:vAlign w:val="top"/>
-          </w:tcPr>
-          <w:p>
-            <w:pPr>
-              <w:keepNext w:val="0"/>
-              <w:keepLines w:val="0"/>
-              <w:pageBreakBefore w:val="0"/>
-              <w:widowControl w:val="0"/>
-              <w:pBdr>
-                <w:top w:space="0" w:sz="0" w:val="nil"/>
-                <w:left w:space="0" w:sz="0" w:val="nil"/>
-                <w:bottom w:space="0" w:sz="0" w:val="nil"/>
-                <w:right w:space="0" w:sz="0" w:val="nil"/>
-                <w:between w:space="0" w:sz="0" w:val="nil"/>
-              </w:pBdr>
-              <w:shd w:fill="auto" w:val="clear"/>
-              <w:spacing w:after="0" w:before="0" w:line="240" w:lineRule="auto"/>
-              <w:ind w:left="0" w:right="0" w:firstLine="0"/>
+              <w:t xml:space="preserve">Sprint BackLog</w:t>
+            </w:r>
+          </w:p>
+        </w:tc>
+        <w:tc>
+          <w:tcPr>
+            <w:shd w:fill="auto" w:val="clear"/>
+            <w:tcMar>
+              <w:top w:w="100.0" w:type="dxa"/>
+              <w:left w:w="100.0" w:type="dxa"/>
+              <w:bottom w:w="100.0" w:type="dxa"/>
+              <w:right w:w="100.0" w:type="dxa"/>
+            </w:tcMar>
+            <w:vAlign w:val="top"/>
+          </w:tcPr>
+          <w:p>
+            <w:pPr>
+              <w:keepNext w:val="0"/>
+              <w:keepLines w:val="0"/>
+              <w:pageBreakBefore w:val="0"/>
+              <w:widowControl w:val="0"/>
+              <w:pBdr>
+                <w:top w:space="0" w:sz="0" w:val="nil"/>
+                <w:left w:space="0" w:sz="0" w:val="nil"/>
+                <w:bottom w:space="0" w:sz="0" w:val="nil"/>
+                <w:right w:space="0" w:sz="0" w:val="nil"/>
+                <w:between w:space="0" w:sz="0" w:val="nil"/>
+              </w:pBdr>
+              <w:shd w:fill="auto" w:val="clear"/>
+              <w:spacing w:after="0" w:before="0" w:line="240" w:lineRule="auto"/>
+              <w:ind w:left="0" w:right="0" w:firstLine="0"/>
+              <w:jc w:val="center"/>
+              <w:rPr/>
+            </w:pPr>
+            <w:r>
+              <w:rPr>
+                <w:rtl w:val="0"/>
+              </w:rPr>
+              <w:t xml:space="preserve">EHP_BACKLOG_&lt;SPRXX&gt;.docx</w:t>
+            </w:r>
+          </w:p>
+        </w:tc>
+        <w:tc>
+          <w:tcPr>
+            <w:shd w:fill="auto" w:val="clear"/>
+            <w:tcMar>
+              <w:top w:w="100.0" w:type="dxa"/>
+              <w:left w:w="100.0" w:type="dxa"/>
+              <w:bottom w:w="100.0" w:type="dxa"/>
+              <w:right w:w="100.0" w:type="dxa"/>
+            </w:tcMar>
+            <w:vAlign w:val="top"/>
+          </w:tcPr>
+          <w:p>
+            <w:pPr>
+              <w:widowControl w:val="0"/>
+              <w:spacing w:line="240" w:lineRule="auto"/>
               <w:rPr>
                 <w:color w:val="4a86e8"/>
               </w:rPr>
@@ -791,12 +1105,38 @@
                 <w:color w:val="4a86e8"/>
                 <w:rtl w:val="0"/>
               </w:rPr>
-              <w:t xml:space="preserve">https://github.com/Segu1/ISW_EHP_GRUPO_13/tree/main/EHP_PRODUCTO/EHP_Backlog</w:t>
-            </w:r>
-            <w:r>
-              <w:rPr>
-                <w:rtl w:val="0"/>
-              </w:rPr>
+              <w:t xml:space="preserve">https://github.com/Segu1/ISW_EHP_GRUPO_13/tree/main/EHP_PROYECTO/EHP_Sprints/EHP_&lt;SPRXX&gt;/EHP_Backlog</w:t>
+            </w:r>
+            <w:r>
+              <w:rPr>
+                <w:rtl w:val="0"/>
+              </w:rPr>
+            </w:r>
+          </w:p>
+        </w:tc>
+        <w:tc>
+          <w:tcPr>
+            <w:shd w:fill="auto" w:val="clear"/>
+            <w:tcMar>
+              <w:top w:w="100.0" w:type="dxa"/>
+              <w:left w:w="100.0" w:type="dxa"/>
+              <w:bottom w:w="100.0" w:type="dxa"/>
+              <w:right w:w="100.0" w:type="dxa"/>
+            </w:tcMar>
+            <w:vAlign w:val="top"/>
+          </w:tcPr>
+          <w:p>
+            <w:pPr>
+              <w:widowControl w:val="0"/>
+              <w:spacing w:line="240" w:lineRule="auto"/>
+              <w:jc w:val="center"/>
+              <w:rPr/>
+            </w:pPr>
+            <w:r>
+              <w:rPr>
+                <w:rtl w:val="0"/>
+              </w:rPr>
+              <w:t xml:space="preserve">Sprint</w:t>
             </w:r>
           </w:p>
         </w:tc>
@@ -840,45 +1180,45 @@
               <w:rPr>
                 <w:rtl w:val="0"/>
               </w:rPr>
-              <w:t xml:space="preserve">Sprint BackLog</w:t>
-            </w:r>
-          </w:p>
-        </w:tc>
-        <w:tc>
-          <w:tcPr>
-            <w:shd w:fill="auto" w:val="clear"/>
-            <w:tcMar>
-              <w:top w:w="100.0" w:type="dxa"/>
-              <w:left w:w="100.0" w:type="dxa"/>
-              <w:bottom w:w="100.0" w:type="dxa"/>
-              <w:right w:w="100.0" w:type="dxa"/>
-            </w:tcMar>
-            <w:vAlign w:val="top"/>
-          </w:tcPr>
-          <w:p>
-            <w:pPr>
-              <w:keepNext w:val="0"/>
-              <w:keepLines w:val="0"/>
-              <w:pageBreakBefore w:val="0"/>
-              <w:widowControl w:val="0"/>
-              <w:pBdr>
-                <w:top w:space="0" w:sz="0" w:val="nil"/>
-                <w:left w:space="0" w:sz="0" w:val="nil"/>
-                <w:bottom w:space="0" w:sz="0" w:val="nil"/>
-                <w:right w:space="0" w:sz="0" w:val="nil"/>
-                <w:between w:space="0" w:sz="0" w:val="nil"/>
-              </w:pBdr>
-              <w:shd w:fill="auto" w:val="clear"/>
-              <w:spacing w:after="0" w:before="0" w:line="240" w:lineRule="auto"/>
-              <w:ind w:left="0" w:right="0" w:firstLine="0"/>
-              <w:jc w:val="center"/>
-              <w:rPr/>
-            </w:pPr>
-            <w:r>
-              <w:rPr>
-                <w:rtl w:val="0"/>
-              </w:rPr>
-              <w:t xml:space="preserve">EHP_BACKLOG_&lt;SPRXX&gt;.docx</w:t>
+              <w:t xml:space="preserve">Cronograma</w:t>
+            </w:r>
+          </w:p>
+        </w:tc>
+        <w:tc>
+          <w:tcPr>
+            <w:shd w:fill="auto" w:val="clear"/>
+            <w:tcMar>
+              <w:top w:w="100.0" w:type="dxa"/>
+              <w:left w:w="100.0" w:type="dxa"/>
+              <w:bottom w:w="100.0" w:type="dxa"/>
+              <w:right w:w="100.0" w:type="dxa"/>
+            </w:tcMar>
+            <w:vAlign w:val="top"/>
+          </w:tcPr>
+          <w:p>
+            <w:pPr>
+              <w:keepNext w:val="0"/>
+              <w:keepLines w:val="0"/>
+              <w:pageBreakBefore w:val="0"/>
+              <w:widowControl w:val="0"/>
+              <w:pBdr>
+                <w:top w:space="0" w:sz="0" w:val="nil"/>
+                <w:left w:space="0" w:sz="0" w:val="nil"/>
+                <w:bottom w:space="0" w:sz="0" w:val="nil"/>
+                <w:right w:space="0" w:sz="0" w:val="nil"/>
+                <w:between w:space="0" w:sz="0" w:val="nil"/>
+              </w:pBdr>
+              <w:shd w:fill="auto" w:val="clear"/>
+              <w:spacing w:after="0" w:before="0" w:line="240" w:lineRule="auto"/>
+              <w:ind w:left="0" w:right="0" w:firstLine="0"/>
+              <w:jc w:val="center"/>
+              <w:rPr/>
+            </w:pPr>
+            <w:r>
+              <w:rPr>
+                <w:rtl w:val="0"/>
+              </w:rPr>
+              <w:t xml:space="preserve">EHP_CR_CRONOGRAMA.pdf</w:t>
             </w:r>
           </w:p>
         </w:tc>
@@ -897,21 +1237,45 @@
             <w:pPr>
               <w:widowControl w:val="0"/>
               <w:spacing w:line="240" w:lineRule="auto"/>
+              <w:rPr/>
+            </w:pPr>
+            <w:r>
               <w:rPr>
                 <w:color w:val="4a86e8"/>
-              </w:rPr>
-            </w:pPr>
-            <w:r>
-              <w:rPr>
-                <w:color w:val="4a86e8"/>
-                <w:rtl w:val="0"/>
-              </w:rPr>
-              <w:t xml:space="preserve">https://github.com/Segu1/ISW_EHP_GRUPO_13/tree/main/EHP_PROYECTO/EHP_Sprints/EHP_&lt;SPRXX&gt;/EHP_Backlog</w:t>
-            </w:r>
-            <w:r>
-              <w:rPr>
-                <w:rtl w:val="0"/>
-              </w:rPr>
+                <w:rtl w:val="0"/>
+              </w:rPr>
+              <w:t xml:space="preserve">https://github.com/Segu1/ISW_EHP_GRUPO_13/tree/main/EHP_PROYECTO/EHP_CRONOGRAMA</w:t>
+            </w:r>
+            <w:r>
+              <w:rPr>
+                <w:rtl w:val="0"/>
+              </w:rPr>
+            </w:r>
+          </w:p>
+        </w:tc>
+        <w:tc>
+          <w:tcPr>
+            <w:shd w:fill="auto" w:val="clear"/>
+            <w:tcMar>
+              <w:top w:w="100.0" w:type="dxa"/>
+              <w:left w:w="100.0" w:type="dxa"/>
+              <w:bottom w:w="100.0" w:type="dxa"/>
+              <w:right w:w="100.0" w:type="dxa"/>
+            </w:tcMar>
+            <w:vAlign w:val="top"/>
+          </w:tcPr>
+          <w:p>
+            <w:pPr>
+              <w:widowControl w:val="0"/>
+              <w:spacing w:line="240" w:lineRule="auto"/>
+              <w:jc w:val="center"/>
+              <w:rPr/>
+            </w:pPr>
+            <w:r>
+              <w:rPr>
+                <w:rtl w:val="0"/>
+              </w:rPr>
+              <w:t xml:space="preserve">Proyecto</w:t>
             </w:r>
           </w:p>
         </w:tc>
@@ -955,45 +1319,45 @@
               <w:rPr>
                 <w:rtl w:val="0"/>
               </w:rPr>
-              <w:t xml:space="preserve">Cronograma</w:t>
-            </w:r>
-          </w:p>
-        </w:tc>
-        <w:tc>
-          <w:tcPr>
-            <w:shd w:fill="auto" w:val="clear"/>
-            <w:tcMar>
-              <w:top w:w="100.0" w:type="dxa"/>
-              <w:left w:w="100.0" w:type="dxa"/>
-              <w:bottom w:w="100.0" w:type="dxa"/>
-              <w:right w:w="100.0" w:type="dxa"/>
-            </w:tcMar>
-            <w:vAlign w:val="top"/>
-          </w:tcPr>
-          <w:p>
-            <w:pPr>
-              <w:keepNext w:val="0"/>
-              <w:keepLines w:val="0"/>
-              <w:pageBreakBefore w:val="0"/>
-              <w:widowControl w:val="0"/>
-              <w:pBdr>
-                <w:top w:space="0" w:sz="0" w:val="nil"/>
-                <w:left w:space="0" w:sz="0" w:val="nil"/>
-                <w:bottom w:space="0" w:sz="0" w:val="nil"/>
-                <w:right w:space="0" w:sz="0" w:val="nil"/>
-                <w:between w:space="0" w:sz="0" w:val="nil"/>
-              </w:pBdr>
-              <w:shd w:fill="auto" w:val="clear"/>
-              <w:spacing w:after="0" w:before="0" w:line="240" w:lineRule="auto"/>
-              <w:ind w:left="0" w:right="0" w:firstLine="0"/>
-              <w:jc w:val="center"/>
-              <w:rPr/>
-            </w:pPr>
-            <w:r>
-              <w:rPr>
-                <w:rtl w:val="0"/>
-              </w:rPr>
-              <w:t xml:space="preserve">EHP_CR_CRONOGRAMA.pdf</w:t>
+              <w:t xml:space="preserve">Métricas del Sprint</w:t>
+            </w:r>
+          </w:p>
+        </w:tc>
+        <w:tc>
+          <w:tcPr>
+            <w:shd w:fill="auto" w:val="clear"/>
+            <w:tcMar>
+              <w:top w:w="100.0" w:type="dxa"/>
+              <w:left w:w="100.0" w:type="dxa"/>
+              <w:bottom w:w="100.0" w:type="dxa"/>
+              <w:right w:w="100.0" w:type="dxa"/>
+            </w:tcMar>
+            <w:vAlign w:val="top"/>
+          </w:tcPr>
+          <w:p>
+            <w:pPr>
+              <w:keepNext w:val="0"/>
+              <w:keepLines w:val="0"/>
+              <w:pageBreakBefore w:val="0"/>
+              <w:widowControl w:val="0"/>
+              <w:pBdr>
+                <w:top w:space="0" w:sz="0" w:val="nil"/>
+                <w:left w:space="0" w:sz="0" w:val="nil"/>
+                <w:bottom w:space="0" w:sz="0" w:val="nil"/>
+                <w:right w:space="0" w:sz="0" w:val="nil"/>
+                <w:between w:space="0" w:sz="0" w:val="nil"/>
+              </w:pBdr>
+              <w:shd w:fill="auto" w:val="clear"/>
+              <w:spacing w:after="0" w:before="0" w:line="240" w:lineRule="auto"/>
+              <w:ind w:left="0" w:right="0" w:firstLine="0"/>
+              <w:jc w:val="center"/>
+              <w:rPr/>
+            </w:pPr>
+            <w:r>
+              <w:rPr>
+                <w:rtl w:val="0"/>
+              </w:rPr>
+              <w:t xml:space="preserve">EHP_METR_&lt;SPRXX&gt;_&lt;NombreMétrica&gt;.png</w:t>
             </w:r>
           </w:p>
         </w:tc>
@@ -1019,12 +1383,45 @@
                 <w:color w:val="4a86e8"/>
                 <w:rtl w:val="0"/>
               </w:rPr>
-              <w:t xml:space="preserve">https://github.com/Segu1/ISW_EHP_GRUPO_13/tree/main/EHP_PROYECTO/EHP_CRONOGRAMA</w:t>
-            </w:r>
-            <w:r>
-              <w:rPr>
-                <w:rtl w:val="0"/>
-              </w:rPr>
+              <w:t xml:space="preserve">https://github.com/Segu1/ISW_EHP_GRUPO_13/tree/main/EHP_PROYECTO/EHP_Sprints/EHP_</w:t>
+            </w:r>
+            <w:r>
+              <w:rPr>
+                <w:color w:val="4a86e8"/>
+                <w:rtl w:val="0"/>
+              </w:rPr>
+              <w:t xml:space="preserve">&lt;SPRXX&gt;/EHP_METRICAS</w:t>
+            </w:r>
+            <w:r>
+              <w:rPr>
+                <w:rtl w:val="0"/>
+              </w:rPr>
+            </w:r>
+          </w:p>
+        </w:tc>
+        <w:tc>
+          <w:tcPr>
+            <w:shd w:fill="auto" w:val="clear"/>
+            <w:tcMar>
+              <w:top w:w="100.0" w:type="dxa"/>
+              <w:left w:w="100.0" w:type="dxa"/>
+              <w:bottom w:w="100.0" w:type="dxa"/>
+              <w:right w:w="100.0" w:type="dxa"/>
+            </w:tcMar>
+            <w:vAlign w:val="top"/>
+          </w:tcPr>
+          <w:p>
+            <w:pPr>
+              <w:widowControl w:val="0"/>
+              <w:spacing w:line="240" w:lineRule="auto"/>
+              <w:jc w:val="center"/>
+              <w:rPr/>
+            </w:pPr>
+            <w:r>
+              <w:rPr>
+                <w:rtl w:val="0"/>
+              </w:rPr>
+              <w:t xml:space="preserve">Sprint</w:t>
             </w:r>
           </w:p>
         </w:tc>
@@ -1068,45 +1465,45 @@
               <w:rPr>
                 <w:rtl w:val="0"/>
               </w:rPr>
-              <w:t xml:space="preserve">Métricas del Sprint</w:t>
-            </w:r>
-          </w:p>
-        </w:tc>
-        <w:tc>
-          <w:tcPr>
-            <w:shd w:fill="auto" w:val="clear"/>
-            <w:tcMar>
-              <w:top w:w="100.0" w:type="dxa"/>
-              <w:left w:w="100.0" w:type="dxa"/>
-              <w:bottom w:w="100.0" w:type="dxa"/>
-              <w:right w:w="100.0" w:type="dxa"/>
-            </w:tcMar>
-            <w:vAlign w:val="top"/>
-          </w:tcPr>
-          <w:p>
-            <w:pPr>
-              <w:keepNext w:val="0"/>
-              <w:keepLines w:val="0"/>
-              <w:pageBreakBefore w:val="0"/>
-              <w:widowControl w:val="0"/>
-              <w:pBdr>
-                <w:top w:space="0" w:sz="0" w:val="nil"/>
-                <w:left w:space="0" w:sz="0" w:val="nil"/>
-                <w:bottom w:space="0" w:sz="0" w:val="nil"/>
-                <w:right w:space="0" w:sz="0" w:val="nil"/>
-                <w:between w:space="0" w:sz="0" w:val="nil"/>
-              </w:pBdr>
-              <w:shd w:fill="auto" w:val="clear"/>
-              <w:spacing w:after="0" w:before="0" w:line="240" w:lineRule="auto"/>
-              <w:ind w:left="0" w:right="0" w:firstLine="0"/>
-              <w:jc w:val="center"/>
-              <w:rPr/>
-            </w:pPr>
-            <w:r>
-              <w:rPr>
-                <w:rtl w:val="0"/>
-              </w:rPr>
-              <w:t xml:space="preserve">EHP_METR_&lt;SPRXX&gt;_&lt;NombreMétrica&gt;.png</w:t>
+              <w:t xml:space="preserve">Gestión de riesgos</w:t>
+            </w:r>
+          </w:p>
+        </w:tc>
+        <w:tc>
+          <w:tcPr>
+            <w:shd w:fill="auto" w:val="clear"/>
+            <w:tcMar>
+              <w:top w:w="100.0" w:type="dxa"/>
+              <w:left w:w="100.0" w:type="dxa"/>
+              <w:bottom w:w="100.0" w:type="dxa"/>
+              <w:right w:w="100.0" w:type="dxa"/>
+            </w:tcMar>
+            <w:vAlign w:val="top"/>
+          </w:tcPr>
+          <w:p>
+            <w:pPr>
+              <w:keepNext w:val="0"/>
+              <w:keepLines w:val="0"/>
+              <w:pageBreakBefore w:val="0"/>
+              <w:widowControl w:val="0"/>
+              <w:pBdr>
+                <w:top w:space="0" w:sz="0" w:val="nil"/>
+                <w:left w:space="0" w:sz="0" w:val="nil"/>
+                <w:bottom w:space="0" w:sz="0" w:val="nil"/>
+                <w:right w:space="0" w:sz="0" w:val="nil"/>
+                <w:between w:space="0" w:sz="0" w:val="nil"/>
+              </w:pBdr>
+              <w:shd w:fill="auto" w:val="clear"/>
+              <w:spacing w:after="0" w:before="0" w:line="240" w:lineRule="auto"/>
+              <w:ind w:left="0" w:right="0" w:firstLine="0"/>
+              <w:jc w:val="center"/>
+              <w:rPr/>
+            </w:pPr>
+            <w:r>
+              <w:rPr>
+                <w:rtl w:val="0"/>
+              </w:rPr>
+              <w:t xml:space="preserve">EHP_RIE.docx</w:t>
             </w:r>
           </w:p>
         </w:tc>
@@ -1132,19 +1529,38 @@
                 <w:color w:val="4a86e8"/>
                 <w:rtl w:val="0"/>
               </w:rPr>
-              <w:t xml:space="preserve">https://github.com/Segu1/ISW_EHP_GRUPO_13/tree/main/EHP_PROYECTO/EHP_Sprints/EHP_</w:t>
-            </w:r>
-            <w:r>
-              <w:rPr>
-                <w:color w:val="4a86e8"/>
-                <w:rtl w:val="0"/>
-              </w:rPr>
-              <w:t xml:space="preserve">&lt;SPRXX&gt;/EHP_METRICAS</w:t>
-            </w:r>
-            <w:r>
-              <w:rPr>
-                <w:rtl w:val="0"/>
-              </w:rPr>
+              <w:t xml:space="preserve">https://github.com/Segu1/ISW_EHP_GRUPO_13/tree/main/EHP_PROYECTO/EHP_Gestión_Riesgos</w:t>
+            </w:r>
+            <w:r>
+              <w:rPr>
+                <w:rtl w:val="0"/>
+              </w:rPr>
+            </w:r>
+          </w:p>
+        </w:tc>
+        <w:tc>
+          <w:tcPr>
+            <w:shd w:fill="auto" w:val="clear"/>
+            <w:tcMar>
+              <w:top w:w="100.0" w:type="dxa"/>
+              <w:left w:w="100.0" w:type="dxa"/>
+              <w:bottom w:w="100.0" w:type="dxa"/>
+              <w:right w:w="100.0" w:type="dxa"/>
+            </w:tcMar>
+            <w:vAlign w:val="top"/>
+          </w:tcPr>
+          <w:p>
+            <w:pPr>
+              <w:widowControl w:val="0"/>
+              <w:spacing w:line="240" w:lineRule="auto"/>
+              <w:jc w:val="center"/>
+              <w:rPr/>
+            </w:pPr>
+            <w:r>
+              <w:rPr>
+                <w:rtl w:val="0"/>
+              </w:rPr>
+              <w:t xml:space="preserve">Proyecto</w:t>
             </w:r>
           </w:p>
         </w:tc>
@@ -1188,45 +1604,45 @@
               <w:rPr>
                 <w:rtl w:val="0"/>
               </w:rPr>
-              <w:t xml:space="preserve">Gestión de riesgos</w:t>
-            </w:r>
-          </w:p>
-        </w:tc>
-        <w:tc>
-          <w:tcPr>
-            <w:shd w:fill="auto" w:val="clear"/>
-            <w:tcMar>
-              <w:top w:w="100.0" w:type="dxa"/>
-              <w:left w:w="100.0" w:type="dxa"/>
-              <w:bottom w:w="100.0" w:type="dxa"/>
-              <w:right w:w="100.0" w:type="dxa"/>
-            </w:tcMar>
-            <w:vAlign w:val="top"/>
-          </w:tcPr>
-          <w:p>
-            <w:pPr>
-              <w:keepNext w:val="0"/>
-              <w:keepLines w:val="0"/>
-              <w:pageBreakBefore w:val="0"/>
-              <w:widowControl w:val="0"/>
-              <w:pBdr>
-                <w:top w:space="0" w:sz="0" w:val="nil"/>
-                <w:left w:space="0" w:sz="0" w:val="nil"/>
-                <w:bottom w:space="0" w:sz="0" w:val="nil"/>
-                <w:right w:space="0" w:sz="0" w:val="nil"/>
-                <w:between w:space="0" w:sz="0" w:val="nil"/>
-              </w:pBdr>
-              <w:shd w:fill="auto" w:val="clear"/>
-              <w:spacing w:after="0" w:before="0" w:line="240" w:lineRule="auto"/>
-              <w:ind w:left="0" w:right="0" w:firstLine="0"/>
-              <w:jc w:val="center"/>
-              <w:rPr/>
-            </w:pPr>
-            <w:r>
-              <w:rPr>
-                <w:rtl w:val="0"/>
-              </w:rPr>
-              <w:t xml:space="preserve">EHP_RIE.docx</w:t>
+              <w:t xml:space="preserve">Caso de prueba</w:t>
+            </w:r>
+          </w:p>
+        </w:tc>
+        <w:tc>
+          <w:tcPr>
+            <w:shd w:fill="auto" w:val="clear"/>
+            <w:tcMar>
+              <w:top w:w="100.0" w:type="dxa"/>
+              <w:left w:w="100.0" w:type="dxa"/>
+              <w:bottom w:w="100.0" w:type="dxa"/>
+              <w:right w:w="100.0" w:type="dxa"/>
+            </w:tcMar>
+            <w:vAlign w:val="top"/>
+          </w:tcPr>
+          <w:p>
+            <w:pPr>
+              <w:keepNext w:val="0"/>
+              <w:keepLines w:val="0"/>
+              <w:pageBreakBefore w:val="0"/>
+              <w:widowControl w:val="0"/>
+              <w:pBdr>
+                <w:top w:space="0" w:sz="0" w:val="nil"/>
+                <w:left w:space="0" w:sz="0" w:val="nil"/>
+                <w:bottom w:space="0" w:sz="0" w:val="nil"/>
+                <w:right w:space="0" w:sz="0" w:val="nil"/>
+                <w:between w:space="0" w:sz="0" w:val="nil"/>
+              </w:pBdr>
+              <w:shd w:fill="auto" w:val="clear"/>
+              <w:spacing w:after="0" w:before="0" w:line="240" w:lineRule="auto"/>
+              <w:ind w:left="0" w:right="0" w:firstLine="0"/>
+              <w:jc w:val="center"/>
+              <w:rPr/>
+            </w:pPr>
+            <w:r>
+              <w:rPr>
+                <w:rtl w:val="0"/>
+              </w:rPr>
+              <w:t xml:space="preserve">EHP_CaP_&lt;NombreCasoDePrueba&gt;.&lt;extensión&gt;</w:t>
             </w:r>
           </w:p>
         </w:tc>
@@ -1252,12 +1668,38 @@
                 <w:color w:val="4a86e8"/>
                 <w:rtl w:val="0"/>
               </w:rPr>
-              <w:t xml:space="preserve">https://github.com/Segu1/ISW_EHP_GRUPO_13/tree/main/EHP_PROYECTO/EHP_Gestión_Riesgos</w:t>
-            </w:r>
-            <w:r>
-              <w:rPr>
-                <w:rtl w:val="0"/>
-              </w:rPr>
+              <w:t xml:space="preserve">https://github.com/Segu1/ISW_EHP_GRUPO_13/tree/main/EHP_PRODUCTO/EHP_CasosDePrueba</w:t>
+            </w:r>
+            <w:r>
+              <w:rPr>
+                <w:rtl w:val="0"/>
+              </w:rPr>
+            </w:r>
+          </w:p>
+        </w:tc>
+        <w:tc>
+          <w:tcPr>
+            <w:shd w:fill="auto" w:val="clear"/>
+            <w:tcMar>
+              <w:top w:w="100.0" w:type="dxa"/>
+              <w:left w:w="100.0" w:type="dxa"/>
+              <w:bottom w:w="100.0" w:type="dxa"/>
+              <w:right w:w="100.0" w:type="dxa"/>
+            </w:tcMar>
+            <w:vAlign w:val="top"/>
+          </w:tcPr>
+          <w:p>
+            <w:pPr>
+              <w:widowControl w:val="0"/>
+              <w:spacing w:line="240" w:lineRule="auto"/>
+              <w:jc w:val="center"/>
+              <w:rPr/>
+            </w:pPr>
+            <w:r>
+              <w:rPr>
+                <w:rtl w:val="0"/>
+              </w:rPr>
+              <w:t xml:space="preserve">Producto</w:t>
             </w:r>
           </w:p>
         </w:tc>
@@ -1301,45 +1743,45 @@
               <w:rPr>
                 <w:rtl w:val="0"/>
               </w:rPr>
-              <w:t xml:space="preserve">Caso de prueba</w:t>
-            </w:r>
-          </w:p>
-        </w:tc>
-        <w:tc>
-          <w:tcPr>
-            <w:shd w:fill="auto" w:val="clear"/>
-            <w:tcMar>
-              <w:top w:w="100.0" w:type="dxa"/>
-              <w:left w:w="100.0" w:type="dxa"/>
-              <w:bottom w:w="100.0" w:type="dxa"/>
-              <w:right w:w="100.0" w:type="dxa"/>
-            </w:tcMar>
-            <w:vAlign w:val="top"/>
-          </w:tcPr>
-          <w:p>
-            <w:pPr>
-              <w:keepNext w:val="0"/>
-              <w:keepLines w:val="0"/>
-              <w:pageBreakBefore w:val="0"/>
-              <w:widowControl w:val="0"/>
-              <w:pBdr>
-                <w:top w:space="0" w:sz="0" w:val="nil"/>
-                <w:left w:space="0" w:sz="0" w:val="nil"/>
-                <w:bottom w:space="0" w:sz="0" w:val="nil"/>
-                <w:right w:space="0" w:sz="0" w:val="nil"/>
-                <w:between w:space="0" w:sz="0" w:val="nil"/>
-              </w:pBdr>
-              <w:shd w:fill="auto" w:val="clear"/>
-              <w:spacing w:after="0" w:before="0" w:line="240" w:lineRule="auto"/>
-              <w:ind w:left="0" w:right="0" w:firstLine="0"/>
-              <w:jc w:val="center"/>
-              <w:rPr/>
-            </w:pPr>
-            <w:r>
-              <w:rPr>
-                <w:rtl w:val="0"/>
-              </w:rPr>
-              <w:t xml:space="preserve">EHP_CaP_&lt;NombreCasoDePrueba&gt;.&lt;extensión&gt;</w:t>
+              <w:t xml:space="preserve">Línea Base</w:t>
+            </w:r>
+          </w:p>
+        </w:tc>
+        <w:tc>
+          <w:tcPr>
+            <w:shd w:fill="auto" w:val="clear"/>
+            <w:tcMar>
+              <w:top w:w="100.0" w:type="dxa"/>
+              <w:left w:w="100.0" w:type="dxa"/>
+              <w:bottom w:w="100.0" w:type="dxa"/>
+              <w:right w:w="100.0" w:type="dxa"/>
+            </w:tcMar>
+            <w:vAlign w:val="top"/>
+          </w:tcPr>
+          <w:p>
+            <w:pPr>
+              <w:keepNext w:val="0"/>
+              <w:keepLines w:val="0"/>
+              <w:pageBreakBefore w:val="0"/>
+              <w:widowControl w:val="0"/>
+              <w:pBdr>
+                <w:top w:space="0" w:sz="0" w:val="nil"/>
+                <w:left w:space="0" w:sz="0" w:val="nil"/>
+                <w:bottom w:space="0" w:sz="0" w:val="nil"/>
+                <w:right w:space="0" w:sz="0" w:val="nil"/>
+                <w:between w:space="0" w:sz="0" w:val="nil"/>
+              </w:pBdr>
+              <w:shd w:fill="auto" w:val="clear"/>
+              <w:spacing w:after="0" w:before="0" w:line="240" w:lineRule="auto"/>
+              <w:ind w:left="0" w:right="0" w:firstLine="0"/>
+              <w:jc w:val="center"/>
+              <w:rPr/>
+            </w:pPr>
+            <w:r>
+              <w:rPr>
+                <w:rtl w:val="0"/>
+              </w:rPr>
+              <w:t xml:space="preserve">EHP_LB_&lt;ITERXX&gt;.docx</w:t>
             </w:r>
           </w:p>
         </w:tc>
@@ -1358,19 +1800,42 @@
             <w:pPr>
               <w:widowControl w:val="0"/>
               <w:spacing w:line="240" w:lineRule="auto"/>
-              <w:rPr/>
-            </w:pPr>
-            <w:r>
               <w:rPr>
                 <w:color w:val="4a86e8"/>
-                <w:rtl w:val="0"/>
-              </w:rPr>
-              <w:t xml:space="preserve">https://github.com/Segu1/ISW_EHP_GRUPO_13/tree/main/EHP_PRODUCTO/EHP_CasosDePrueba</w:t>
-            </w:r>
-            <w:r>
-              <w:rPr>
-                <w:rtl w:val="0"/>
-              </w:rPr>
+              </w:rPr>
+            </w:pPr>
+            <w:r>
+              <w:rPr>
+                <w:color w:val="4a86e8"/>
+                <w:rtl w:val="0"/>
+              </w:rPr>
+              <w:t xml:space="preserve">https://github.com/Segu1/ISW_EHP_GRUPO_13/tree/main/EHP_LineaBase</w:t>
+            </w:r>
+          </w:p>
+        </w:tc>
+        <w:tc>
+          <w:tcPr>
+            <w:shd w:fill="auto" w:val="clear"/>
+            <w:tcMar>
+              <w:top w:w="100.0" w:type="dxa"/>
+              <w:left w:w="100.0" w:type="dxa"/>
+              <w:bottom w:w="100.0" w:type="dxa"/>
+              <w:right w:w="100.0" w:type="dxa"/>
+            </w:tcMar>
+            <w:vAlign w:val="top"/>
+          </w:tcPr>
+          <w:p>
+            <w:pPr>
+              <w:widowControl w:val="0"/>
+              <w:spacing w:line="240" w:lineRule="auto"/>
+              <w:jc w:val="center"/>
+              <w:rPr/>
+            </w:pPr>
+            <w:r>
+              <w:rPr>
+                <w:rtl w:val="0"/>
+              </w:rPr>
+              <w:t xml:space="preserve">Iteración</w:t>
             </w:r>
           </w:p>
         </w:tc>
@@ -1414,45 +1879,45 @@
               <w:rPr>
                 <w:rtl w:val="0"/>
               </w:rPr>
-              <w:t xml:space="preserve">Línea Base</w:t>
-            </w:r>
-          </w:p>
-        </w:tc>
-        <w:tc>
-          <w:tcPr>
-            <w:shd w:fill="auto" w:val="clear"/>
-            <w:tcMar>
-              <w:top w:w="100.0" w:type="dxa"/>
-              <w:left w:w="100.0" w:type="dxa"/>
-              <w:bottom w:w="100.0" w:type="dxa"/>
-              <w:right w:w="100.0" w:type="dxa"/>
-            </w:tcMar>
-            <w:vAlign w:val="top"/>
-          </w:tcPr>
-          <w:p>
-            <w:pPr>
-              <w:keepNext w:val="0"/>
-              <w:keepLines w:val="0"/>
-              <w:pageBreakBefore w:val="0"/>
-              <w:widowControl w:val="0"/>
-              <w:pBdr>
-                <w:top w:space="0" w:sz="0" w:val="nil"/>
-                <w:left w:space="0" w:sz="0" w:val="nil"/>
-                <w:bottom w:space="0" w:sz="0" w:val="nil"/>
-                <w:right w:space="0" w:sz="0" w:val="nil"/>
-                <w:between w:space="0" w:sz="0" w:val="nil"/>
-              </w:pBdr>
-              <w:shd w:fill="auto" w:val="clear"/>
-              <w:spacing w:after="0" w:before="0" w:line="240" w:lineRule="auto"/>
-              <w:ind w:left="0" w:right="0" w:firstLine="0"/>
-              <w:jc w:val="center"/>
-              <w:rPr/>
-            </w:pPr>
-            <w:r>
-              <w:rPr>
-                <w:rtl w:val="0"/>
-              </w:rPr>
-              <w:t xml:space="preserve">EHP_LB_&lt;ITERXX&gt;.docx</w:t>
+              <w:t xml:space="preserve">Documento de gestión de la configuración</w:t>
+            </w:r>
+          </w:p>
+        </w:tc>
+        <w:tc>
+          <w:tcPr>
+            <w:shd w:fill="auto" w:val="clear"/>
+            <w:tcMar>
+              <w:top w:w="100.0" w:type="dxa"/>
+              <w:left w:w="100.0" w:type="dxa"/>
+              <w:bottom w:w="100.0" w:type="dxa"/>
+              <w:right w:w="100.0" w:type="dxa"/>
+            </w:tcMar>
+            <w:vAlign w:val="top"/>
+          </w:tcPr>
+          <w:p>
+            <w:pPr>
+              <w:keepNext w:val="0"/>
+              <w:keepLines w:val="0"/>
+              <w:pageBreakBefore w:val="0"/>
+              <w:widowControl w:val="0"/>
+              <w:pBdr>
+                <w:top w:space="0" w:sz="0" w:val="nil"/>
+                <w:left w:space="0" w:sz="0" w:val="nil"/>
+                <w:bottom w:space="0" w:sz="0" w:val="nil"/>
+                <w:right w:space="0" w:sz="0" w:val="nil"/>
+                <w:between w:space="0" w:sz="0" w:val="nil"/>
+              </w:pBdr>
+              <w:shd w:fill="auto" w:val="clear"/>
+              <w:spacing w:after="0" w:before="0" w:line="240" w:lineRule="auto"/>
+              <w:ind w:left="0" w:right="0" w:firstLine="0"/>
+              <w:jc w:val="center"/>
+              <w:rPr/>
+            </w:pPr>
+            <w:r>
+              <w:rPr>
+                <w:rtl w:val="0"/>
+              </w:rPr>
+              <w:t xml:space="preserve">GestionDeLaConfiguracion.docx</w:t>
             </w:r>
           </w:p>
         </w:tc>
@@ -1480,89 +1945,7 @@
                 <w:color w:val="4a86e8"/>
                 <w:rtl w:val="0"/>
               </w:rPr>
-              <w:t xml:space="preserve">https://github.com/Segu1/ISW_EHP_GRUPO_13/tree/main/EHP_LineaBase</w:t>
-            </w:r>
-          </w:p>
-        </w:tc>
-      </w:tr>
-      <w:tr>
-        <w:trPr>
-          <w:cantSplit w:val="0"/>
-          <w:tblHeader w:val="0"/>
-        </w:trPr>
-        <w:tc>
-          <w:tcPr>
-            <w:shd w:fill="auto" w:val="clear"/>
-            <w:tcMar>
-              <w:top w:w="100.0" w:type="dxa"/>
-              <w:left w:w="100.0" w:type="dxa"/>
-              <w:bottom w:w="100.0" w:type="dxa"/>
-              <w:right w:w="100.0" w:type="dxa"/>
-            </w:tcMar>
-            <w:vAlign w:val="top"/>
-          </w:tcPr>
-          <w:p>
-            <w:pPr>
-              <w:keepNext w:val="0"/>
-              <w:keepLines w:val="0"/>
-              <w:pageBreakBefore w:val="0"/>
-              <w:widowControl w:val="0"/>
-              <w:pBdr>
-                <w:top w:space="0" w:sz="0" w:val="nil"/>
-                <w:left w:space="0" w:sz="0" w:val="nil"/>
-                <w:bottom w:space="0" w:sz="0" w:val="nil"/>
-                <w:right w:space="0" w:sz="0" w:val="nil"/>
-                <w:between w:space="0" w:sz="0" w:val="nil"/>
-              </w:pBdr>
-              <w:shd w:fill="auto" w:val="clear"/>
-              <w:spacing w:after="0" w:before="0" w:line="240" w:lineRule="auto"/>
-              <w:ind w:left="0" w:right="0" w:firstLine="0"/>
-              <w:jc w:val="center"/>
-              <w:rPr/>
-            </w:pPr>
-            <w:r>
-              <w:rPr>
-                <w:rtl w:val="0"/>
-              </w:rPr>
-              <w:t xml:space="preserve">Documento de gestión de la configuración</w:t>
-            </w:r>
-          </w:p>
-        </w:tc>
-        <w:tc>
-          <w:tcPr>
-            <w:shd w:fill="auto" w:val="clear"/>
-            <w:tcMar>
-              <w:top w:w="100.0" w:type="dxa"/>
-              <w:left w:w="100.0" w:type="dxa"/>
-              <w:bottom w:w="100.0" w:type="dxa"/>
-              <w:right w:w="100.0" w:type="dxa"/>
-            </w:tcMar>
-            <w:vAlign w:val="top"/>
-          </w:tcPr>
-          <w:p>
-            <w:pPr>
-              <w:keepNext w:val="0"/>
-              <w:keepLines w:val="0"/>
-              <w:pageBreakBefore w:val="0"/>
-              <w:widowControl w:val="0"/>
-              <w:pBdr>
-                <w:top w:space="0" w:sz="0" w:val="nil"/>
-                <w:left w:space="0" w:sz="0" w:val="nil"/>
-                <w:bottom w:space="0" w:sz="0" w:val="nil"/>
-                <w:right w:space="0" w:sz="0" w:val="nil"/>
-                <w:between w:space="0" w:sz="0" w:val="nil"/>
-              </w:pBdr>
-              <w:shd w:fill="auto" w:val="clear"/>
-              <w:spacing w:after="0" w:before="0" w:line="240" w:lineRule="auto"/>
-              <w:ind w:left="0" w:right="0" w:firstLine="0"/>
-              <w:jc w:val="center"/>
-              <w:rPr/>
-            </w:pPr>
-            <w:r>
-              <w:rPr>
-                <w:rtl w:val="0"/>
-              </w:rPr>
-              <w:t xml:space="preserve">GestionDeLaConfiguracion.docx</w:t>
+              <w:t xml:space="preserve">https://github.com/Segu1/ISW_EHP_GRUPO_13/tree/main</w:t>
             </w:r>
           </w:p>
         </w:tc>
@@ -1581,21 +1964,39 @@
             <w:pPr>
               <w:widowControl w:val="0"/>
               <w:spacing w:line="240" w:lineRule="auto"/>
-              <w:rPr>
-                <w:color w:val="4a86e8"/>
-              </w:rPr>
-            </w:pPr>
-            <w:r>
-              <w:rPr>
-                <w:color w:val="4a86e8"/>
-                <w:rtl w:val="0"/>
-              </w:rPr>
-              <w:t xml:space="preserve">https://github.com/Segu1/ISW_EHP_GRUPO_13/tree/main</w:t>
+              <w:jc w:val="center"/>
+              <w:rPr/>
+            </w:pPr>
+            <w:r>
+              <w:rPr>
+                <w:rtl w:val="0"/>
+              </w:rPr>
+              <w:t xml:space="preserve">Producto</w:t>
             </w:r>
           </w:p>
         </w:tc>
       </w:tr>
     </w:tbl>
+    <w:p>
+      <w:pPr>
+        <w:rPr/>
+      </w:pPr>
+      <w:r>
+        <w:rPr>
+          <w:rtl w:val="0"/>
+        </w:rPr>
+      </w:r>
+    </w:p>
+    <w:p>
+      <w:pPr>
+        <w:rPr/>
+      </w:pPr>
+      <w:r>
+        <w:rPr>
+          <w:rtl w:val="0"/>
+        </w:rPr>
+      </w:r>
+    </w:p>
     <w:p>
       <w:pPr>
         <w:rPr/>
@@ -2572,6 +2973,68 @@
         </w:rPr>
       </w:r>
     </w:p>
+    <w:p>
+      <w:pPr>
+        <w:rPr/>
+      </w:pPr>
+      <w:r>
+        <w:rPr>
+          <w:rtl w:val="0"/>
+        </w:rPr>
+      </w:r>
+    </w:p>
+    <w:p>
+      <w:pPr>
+        <w:pStyle w:val="Heading1"/>
+        <w:jc w:val="center"/>
+        <w:rPr>
+          <w:i w:val="1"/>
+          <w:u w:val="single"/>
+        </w:rPr>
+      </w:pPr>
+      <w:bookmarkStart w:colFirst="0" w:colLast="0" w:name="_rln2aa7d8oj5" w:id="3"/>
+      <w:bookmarkEnd w:id="3"/>
+      <w:r>
+        <w:rPr>
+          <w:i w:val="1"/>
+          <w:u w:val="single"/>
+          <w:rtl w:val="0"/>
+        </w:rPr>
+        <w:t xml:space="preserve">Criterio de línea base</w:t>
+      </w:r>
+    </w:p>
+    <w:p>
+      <w:pPr>
+        <w:rPr/>
+      </w:pPr>
+      <w:r>
+        <w:rPr>
+          <w:rtl w:val="0"/>
+        </w:rPr>
+      </w:r>
+    </w:p>
+    <w:p>
+      <w:pPr>
+        <w:numPr>
+          <w:ilvl w:val="0"/>
+          <w:numId w:val="1"/>
+        </w:numPr>
+        <w:ind w:left="720" w:hanging="360"/>
+        <w:jc w:val="center"/>
+        <w:rPr/>
+      </w:pPr>
+      <w:r>
+        <w:rPr>
+          <w:rtl w:val="0"/>
+        </w:rPr>
+        <w:t xml:space="preserve">Se establecerá una línea base cada vez que se reciba el feedback del cliente y este esté satisfecho con la entrega, siempre que el equipo considere que la versión es completa y está libre de errores críticos.</w:t>
+      </w:r>
+      <w:r>
+        <w:rPr>
+          <w:rtl w:val="0"/>
+        </w:rPr>
+      </w:r>
+    </w:p>
     <w:sectPr>
       <w:pgSz w:h="16834" w:w="11909" w:orient="portrait"/>
       <w:pgMar w:bottom="1440" w:top="1440" w:left="1440" w:right="1440" w:header="720" w:footer="720"/>
@@ -2582,7 +3045,121 @@
 </file>
 
 <file path=word/numbering.xml><?xml version="1.0" encoding="utf-8"?>
-<w:numbering xmlns:mc="http://schemas.openxmlformats.org/markup-compatibility/2006" xmlns:o="urn:schemas-microsoft-com:office:office" xmlns:r="http://schemas.openxmlformats.org/officeDocument/2006/relationships" xmlns:m="http://schemas.openxmlformats.org/officeDocument/2006/math" xmlns:v="urn:schemas-microsoft-com:vml" xmlns:wp="http://schemas.openxmlformats.org/drawingml/2006/wordprocessingDrawing" xmlns:w10="urn:schemas-microsoft-com:office:word" xmlns:w="http://schemas.openxmlformats.org/wordprocessingml/2006/main" xmlns:wne="http://schemas.microsoft.com/office/word/2006/wordml" xmlns:sl="http://schemas.openxmlformats.org/schemaLibrary/2006/main" xmlns:a="http://schemas.openxmlformats.org/drawingml/2006/main" xmlns:pic="http://schemas.openxmlformats.org/drawingml/2006/picture" xmlns:c="http://schemas.openxmlformats.org/drawingml/2006/chart" xmlns:lc="http://schemas.openxmlformats.org/drawingml/2006/lockedCanvas" xmlns:dgm="http://schemas.openxmlformats.org/drawingml/2006/diagram" xmlns:wps="http://schemas.microsoft.com/office/word/2010/wordprocessingShape" xmlns:wpg="http://schemas.microsoft.com/office/word/2010/wordprocessingGroup" xmlns:w14="http://schemas.microsoft.com/office/word/2010/wordml" xmlns:w15="http://schemas.microsoft.com/office/word/2012/wordml" xmlns:w16="http://schemas.microsoft.com/office/word/2018/wordml" xmlns:w16cex="http://schemas.microsoft.com/office/word/2018/wordml/cex" xmlns:w16cid="http://schemas.microsoft.com/office/word/2016/wordml/cid" xmlns="http://schemas.microsoft.com/office/tasks/2019/documenttasks" xmlns:cr="http://schemas.microsoft.com/office/comments/2020/reactions"/>
+<w:numbering xmlns:mc="http://schemas.openxmlformats.org/markup-compatibility/2006" xmlns:o="urn:schemas-microsoft-com:office:office" xmlns:r="http://schemas.openxmlformats.org/officeDocument/2006/relationships" xmlns:m="http://schemas.openxmlformats.org/officeDocument/2006/math" xmlns:v="urn:schemas-microsoft-com:vml" xmlns:wp="http://schemas.openxmlformats.org/drawingml/2006/wordprocessingDrawing" xmlns:w10="urn:schemas-microsoft-com:office:word" xmlns:w="http://schemas.openxmlformats.org/wordprocessingml/2006/main" xmlns:wne="http://schemas.microsoft.com/office/word/2006/wordml" xmlns:sl="http://schemas.openxmlformats.org/schemaLibrary/2006/main" xmlns:a="http://schemas.openxmlformats.org/drawingml/2006/main" xmlns:pic="http://schemas.openxmlformats.org/drawingml/2006/picture" xmlns:c="http://schemas.openxmlformats.org/drawingml/2006/chart" xmlns:lc="http://schemas.openxmlformats.org/drawingml/2006/lockedCanvas" xmlns:dgm="http://schemas.openxmlformats.org/drawingml/2006/diagram" xmlns:wps="http://schemas.microsoft.com/office/word/2010/wordprocessingShape" xmlns:wpg="http://schemas.microsoft.com/office/word/2010/wordprocessingGroup" xmlns:w14="http://schemas.microsoft.com/office/word/2010/wordml" xmlns:w15="http://schemas.microsoft.com/office/word/2012/wordml" xmlns:w16="http://schemas.microsoft.com/office/word/2018/wordml" xmlns:w16cex="http://schemas.microsoft.com/office/word/2018/wordml/cex" xmlns:w16cid="http://schemas.microsoft.com/office/word/2016/wordml/cid" xmlns="http://schemas.microsoft.com/office/tasks/2019/documenttasks" xmlns:cr="http://schemas.microsoft.com/office/comments/2020/reactions">
+  <w:abstractNum w:abstractNumId="1">
+    <w:lvl w:ilvl="0">
+      <w:start w:val="1"/>
+      <w:numFmt w:val="bullet"/>
+      <w:lvlText w:val="●"/>
+      <w:lvlJc w:val="left"/>
+      <w:pPr>
+        <w:ind w:left="720" w:hanging="360"/>
+      </w:pPr>
+      <w:rPr>
+        <w:u w:val="none"/>
+      </w:rPr>
+    </w:lvl>
+    <w:lvl w:ilvl="1">
+      <w:start w:val="1"/>
+      <w:numFmt w:val="bullet"/>
+      <w:lvlText w:val="○"/>
+      <w:lvlJc w:val="left"/>
+      <w:pPr>
+        <w:ind w:left="1440" w:hanging="360"/>
+      </w:pPr>
+      <w:rPr>
+        <w:u w:val="none"/>
+      </w:rPr>
+    </w:lvl>
+    <w:lvl w:ilvl="2">
+      <w:start w:val="1"/>
+      <w:numFmt w:val="bullet"/>
+      <w:lvlText w:val="■"/>
+      <w:lvlJc w:val="left"/>
+      <w:pPr>
+        <w:ind w:left="2160" w:hanging="360"/>
+      </w:pPr>
+      <w:rPr>
+        <w:u w:val="none"/>
+      </w:rPr>
+    </w:lvl>
+    <w:lvl w:ilvl="3">
+      <w:start w:val="1"/>
+      <w:numFmt w:val="bullet"/>
+      <w:lvlText w:val="●"/>
+      <w:lvlJc w:val="left"/>
+      <w:pPr>
+        <w:ind w:left="2880" w:hanging="360"/>
+      </w:pPr>
+      <w:rPr>
+        <w:u w:val="none"/>
+      </w:rPr>
+    </w:lvl>
+    <w:lvl w:ilvl="4">
+      <w:start w:val="1"/>
+      <w:numFmt w:val="bullet"/>
+      <w:lvlText w:val="○"/>
+      <w:lvlJc w:val="left"/>
+      <w:pPr>
+        <w:ind w:left="3600" w:hanging="360"/>
+      </w:pPr>
+      <w:rPr>
+        <w:u w:val="none"/>
+      </w:rPr>
+    </w:lvl>
+    <w:lvl w:ilvl="5">
+      <w:start w:val="1"/>
+      <w:numFmt w:val="bullet"/>
+      <w:lvlText w:val="■"/>
+      <w:lvlJc w:val="left"/>
+      <w:pPr>
+        <w:ind w:left="4320" w:hanging="360"/>
+      </w:pPr>
+      <w:rPr>
+        <w:u w:val="none"/>
+      </w:rPr>
+    </w:lvl>
+    <w:lvl w:ilvl="6">
+      <w:start w:val="1"/>
+      <w:numFmt w:val="bullet"/>
+      <w:lvlText w:val="●"/>
+      <w:lvlJc w:val="left"/>
+      <w:pPr>
+        <w:ind w:left="5040" w:hanging="360"/>
+      </w:pPr>
+      <w:rPr>
+        <w:u w:val="none"/>
+      </w:rPr>
+    </w:lvl>
+    <w:lvl w:ilvl="7">
+      <w:start w:val="1"/>
+      <w:numFmt w:val="bullet"/>
+      <w:lvlText w:val="○"/>
+      <w:lvlJc w:val="left"/>
+      <w:pPr>
+        <w:ind w:left="5760" w:hanging="360"/>
+      </w:pPr>
+      <w:rPr>
+        <w:u w:val="none"/>
+      </w:rPr>
+    </w:lvl>
+    <w:lvl w:ilvl="8">
+      <w:start w:val="1"/>
+      <w:numFmt w:val="bullet"/>
+      <w:lvlText w:val="■"/>
+      <w:lvlJc w:val="left"/>
+      <w:pPr>
+        <w:ind w:left="6480" w:hanging="360"/>
+      </w:pPr>
+      <w:rPr>
+        <w:u w:val="none"/>
+      </w:rPr>
+    </w:lvl>
+  </w:abstractNum>
+  <w:num w:numId="1">
+    <w:abstractNumId w:val="1"/>
+  </w:num>
+</w:numbering>
 </file>
 
 <file path=word/styles.xml><?xml version="1.0" encoding="utf-8"?>

</xml_diff>

<commit_message>
Correccion foto de word por número de grupo
</commit_message>
<xml_diff>
--- a/GestionDeLaConfiguracion.docx
+++ b/GestionDeLaConfiguracion.docx
@@ -1,10 +1,10 @@
 
 <file path=word/document.xml><?xml version="1.0" encoding="utf-8"?>
-<w:document xmlns:wpc="http://schemas.microsoft.com/office/word/2010/wordprocessingCanvas" xmlns:cx="http://schemas.microsoft.com/office/drawing/2014/chartex" xmlns:cx1="http://schemas.microsoft.com/office/drawing/2015/9/8/chartex" xmlns:cx2="http://schemas.microsoft.com/office/drawing/2015/10/21/chartex" xmlns:cx3="http://schemas.microsoft.com/office/drawing/2016/5/9/chartex" xmlns:cx4="http://schemas.microsoft.com/office/drawing/2016/5/10/chartex" xmlns:cx5="http://schemas.microsoft.com/office/drawing/2016/5/11/chartex" xmlns:cx6="http://schemas.microsoft.com/office/drawing/2016/5/12/chartex" xmlns:cx7="http://schemas.microsoft.com/office/drawing/2016/5/13/chartex" xmlns:cx8="http://schemas.microsoft.com/office/drawing/2016/5/14/chartex" xmlns:mc="http://schemas.openxmlformats.org/markup-compatibility/2006" xmlns:aink="http://schemas.microsoft.com/office/drawing/2016/ink" xmlns:am3d="http://schemas.microsoft.com/office/drawing/2017/model3d" xmlns:o="urn:schemas-microsoft-com:office:office" xmlns:oel="http://schemas.microsoft.com/office/2019/extlst" xmlns:r="http://schemas.openxmlformats.org/officeDocument/2006/relationships" xmlns:m="http://schemas.openxmlformats.org/officeDocument/2006/math" xmlns:v="urn:schemas-microsoft-com:vml" xmlns:wp14="http://schemas.microsoft.com/office/word/2010/wordprocessingDrawing" xmlns:wp="http://schemas.openxmlformats.org/drawingml/2006/wordprocessingDrawing" xmlns:w10="urn:schemas-microsoft-com:office:word" xmlns:w="http://schemas.openxmlformats.org/wordprocessingml/2006/main" xmlns:w14="http://schemas.microsoft.com/office/word/2010/wordml" xmlns:w15="http://schemas.microsoft.com/office/word/2012/wordml" xmlns:w16cex="http://schemas.microsoft.com/office/word/2018/wordml/cex" xmlns:w16cid="http://schemas.microsoft.com/office/word/2016/wordml/cid" xmlns:w16="http://schemas.microsoft.com/office/word/2018/wordml" xmlns:w16du="http://schemas.microsoft.com/office/word/2023/wordml/word16du" xmlns:w16sdtdh="http://schemas.microsoft.com/office/word/2020/wordml/sdtdatahash" xmlns:w16sdtfl="http://schemas.microsoft.com/office/word/2024/wordml/sdtformatlock" xmlns:w16se="http://schemas.microsoft.com/office/word/2015/wordml/symex" xmlns:wpg="http://schemas.microsoft.com/office/word/2010/wordprocessingGroup" xmlns:wpi="http://schemas.microsoft.com/office/word/2010/wordprocessingInk" xmlns:wne="http://schemas.microsoft.com/office/word/2006/wordml" xmlns:wps="http://schemas.microsoft.com/office/word/2010/wordprocessingShape" mc:Ignorable="w14 w15 w16se w16cid w16 w16cex w16sdtdh w16sdtfl w16du wp14">
+<w:document xmlns:wpc="http://schemas.microsoft.com/office/word/2010/wordprocessingCanvas" xmlns:cx="http://schemas.microsoft.com/office/drawing/2014/chartex" xmlns:cx1="http://schemas.microsoft.com/office/drawing/2015/9/8/chartex" xmlns:cx2="http://schemas.microsoft.com/office/drawing/2015/10/21/chartex" xmlns:cx3="http://schemas.microsoft.com/office/drawing/2016/5/9/chartex" xmlns:cx4="http://schemas.microsoft.com/office/drawing/2016/5/10/chartex" xmlns:cx5="http://schemas.microsoft.com/office/drawing/2016/5/11/chartex" xmlns:cx6="http://schemas.microsoft.com/office/drawing/2016/5/12/chartex" xmlns:cx7="http://schemas.microsoft.com/office/drawing/2016/5/13/chartex" xmlns:cx8="http://schemas.microsoft.com/office/drawing/2016/5/14/chartex" xmlns:mc="http://schemas.openxmlformats.org/markup-compatibility/2006" xmlns:aink="http://schemas.microsoft.com/office/drawing/2016/ink" xmlns:am3d="http://schemas.microsoft.com/office/drawing/2017/model3d" xmlns:o="urn:schemas-microsoft-com:office:office" xmlns:r="http://schemas.openxmlformats.org/officeDocument/2006/relationships" xmlns:m="http://schemas.openxmlformats.org/officeDocument/2006/math" xmlns:v="urn:schemas-microsoft-com:vml" xmlns:wp14="http://schemas.microsoft.com/office/word/2010/wordprocessingDrawing" xmlns:wp="http://schemas.openxmlformats.org/drawingml/2006/wordprocessingDrawing" xmlns:w10="urn:schemas-microsoft-com:office:word" xmlns:w="http://schemas.openxmlformats.org/wordprocessingml/2006/main" xmlns:w14="http://schemas.microsoft.com/office/word/2010/wordml" xmlns:w15="http://schemas.microsoft.com/office/word/2012/wordml" xmlns:w16cex="http://schemas.microsoft.com/office/word/2018/wordml/cex" xmlns:w16cid="http://schemas.microsoft.com/office/word/2016/wordml/cid" xmlns:w16="http://schemas.microsoft.com/office/word/2018/wordml" xmlns:w16sdtdh="http://schemas.microsoft.com/office/word/2020/wordml/sdtdatahash" xmlns:w16se="http://schemas.microsoft.com/office/word/2015/wordml/symex" xmlns:wpg="http://schemas.microsoft.com/office/word/2010/wordprocessingGroup" xmlns:wpi="http://schemas.microsoft.com/office/word/2010/wordprocessingInk" xmlns:wne="http://schemas.microsoft.com/office/word/2006/wordml" xmlns:wps="http://schemas.microsoft.com/office/word/2010/wordprocessingShape" mc:Ignorable="w14 w15 w16se w16cid w16 w16cex w16sdtdh wp14">
   <w:body>
     <w:p>
       <w:pPr>
-        <w:pStyle w:val="Title"/>
+        <w:pStyle w:val="Ttulo"/>
         <w:jc w:val="center"/>
       </w:pPr>
       <w:bookmarkStart w:id="0" w:name="_r595i46f7jmv" w:colFirst="0" w:colLast="0"/>
@@ -15,7 +15,7 @@
     </w:p>
     <w:p>
       <w:pPr>
-        <w:pStyle w:val="Heading1"/>
+        <w:pStyle w:val="Ttulo1"/>
         <w:jc w:val="center"/>
         <w:rPr>
           <w:i/>
@@ -41,21 +41,22 @@
           <w:noProof/>
         </w:rPr>
         <w:drawing>
-          <wp:inline distT="114300" distB="114300" distL="114300" distR="114300">
-            <wp:extent cx="3248025" cy="2762250"/>
+          <wp:inline distT="0" distB="0" distL="0" distR="0" wp14:anchorId="699A2DD8" wp14:editId="5ADD94FA">
+            <wp:extent cx="2295238" cy="2752381"/>
             <wp:effectExtent l="0" t="0" r="0" b="0"/>
-            <wp:docPr id="1" name="image1.png"/>
-            <wp:cNvGraphicFramePr/>
+            <wp:docPr id="1" name="Imagen 1"/>
+            <wp:cNvGraphicFramePr>
+              <a:graphicFrameLocks xmlns:a="http://schemas.openxmlformats.org/drawingml/2006/main" noChangeAspect="1"/>
+            </wp:cNvGraphicFramePr>
             <a:graphic xmlns:a="http://schemas.openxmlformats.org/drawingml/2006/main">
               <a:graphicData uri="http://schemas.openxmlformats.org/drawingml/2006/picture">
                 <pic:pic xmlns:pic="http://schemas.openxmlformats.org/drawingml/2006/picture">
                   <pic:nvPicPr>
-                    <pic:cNvPr id="0" name="image1.png"/>
-                    <pic:cNvPicPr preferRelativeResize="0"/>
+                    <pic:cNvPr id="1" name=""/>
+                    <pic:cNvPicPr/>
                   </pic:nvPicPr>
                   <pic:blipFill>
                     <a:blip r:embed="rId5"/>
-                    <a:srcRect/>
                     <a:stretch>
                       <a:fillRect/>
                     </a:stretch>
@@ -63,12 +64,11 @@
                   <pic:spPr>
                     <a:xfrm>
                       <a:off x="0" y="0"/>
-                      <a:ext cx="3248025" cy="2762250"/>
+                      <a:ext cx="2295238" cy="2752381"/>
                     </a:xfrm>
                     <a:prstGeom prst="rect">
                       <a:avLst/>
                     </a:prstGeom>
-                    <a:ln/>
                   </pic:spPr>
                 </pic:pic>
               </a:graphicData>
@@ -79,7 +79,7 @@
     </w:p>
     <w:p>
       <w:pPr>
-        <w:pStyle w:val="Heading1"/>
+        <w:pStyle w:val="Ttulo1"/>
         <w:jc w:val="center"/>
       </w:pPr>
       <w:bookmarkStart w:id="2" w:name="_me29cvqdky6x" w:colFirst="0" w:colLast="0"/>
@@ -742,8 +742,13 @@
               <w:spacing w:line="240" w:lineRule="auto"/>
               <w:jc w:val="center"/>
             </w:pPr>
-            <w:r>
-              <w:t xml:space="preserve">User </w:t>
+            <w:proofErr w:type="spellStart"/>
+            <w:r>
+              <w:t>User</w:t>
+            </w:r>
+            <w:proofErr w:type="spellEnd"/>
+            <w:r>
+              <w:t xml:space="preserve"> </w:t>
             </w:r>
             <w:proofErr w:type="spellStart"/>
             <w:r>
@@ -2087,7 +2092,10 @@
               <w:jc w:val="center"/>
             </w:pPr>
             <w:r>
-              <w:t>Identifica el número de sprint al que corresponde el artefacto. Ejemplo: Sprint 1</w:t>
+              <w:t>Identifica el número de sprint al que corresponde el artefa</w:t>
+            </w:r>
+            <w:r>
+              <w:t>cto. Ejemplo: Sprint 1</w:t>
             </w:r>
           </w:p>
         </w:tc>
@@ -2324,7 +2332,10 @@
               <w:jc w:val="center"/>
             </w:pPr>
             <w:r>
-              <w:t>Nombre que permite identificar a cada prototipo de forma unívoca.</w:t>
+              <w:t xml:space="preserve">Nombre que permite identificar a cada </w:t>
+            </w:r>
+            <w:r>
+              <w:t>prototipo de forma unívoca.</w:t>
             </w:r>
           </w:p>
         </w:tc>
@@ -2525,7 +2536,10 @@
               <w:spacing w:line="240" w:lineRule="auto"/>
             </w:pPr>
             <w:r>
-              <w:t>Indica el número de iteración en la que se ha realizado un cambio.</w:t>
+              <w:t xml:space="preserve">Indica el </w:t>
+            </w:r>
+            <w:r>
+              <w:t>número de iteración en la que se ha realizado un cambio.</w:t>
             </w:r>
           </w:p>
         </w:tc>
@@ -2549,21 +2563,7 @@
             <w:color w:val="1155CC"/>
             <w:u w:val="single"/>
           </w:rPr>
-          <w:t>github.com/Segu1/ISW</w:t>
-        </w:r>
-        <w:r>
-          <w:rPr>
-            <w:color w:val="1155CC"/>
-            <w:u w:val="single"/>
-          </w:rPr>
-          <w:t>_</w:t>
-        </w:r>
-        <w:r>
-          <w:rPr>
-            <w:color w:val="1155CC"/>
-            <w:u w:val="single"/>
-          </w:rPr>
-          <w:t>EHP_GRUPO_</w:t>
+          <w:t>github.com/Segu1/ISW_EHP_GRUPO_</w:t>
         </w:r>
         <w:r>
           <w:rPr>
@@ -2584,7 +2584,7 @@
     <w:p/>
     <w:p>
       <w:pPr>
-        <w:pStyle w:val="Heading1"/>
+        <w:pStyle w:val="Ttulo1"/>
         <w:jc w:val="center"/>
         <w:rPr>
           <w:i/>
@@ -2633,7 +2633,7 @@
 </file>
 
 <file path=word/numbering.xml><?xml version="1.0" encoding="utf-8"?>
-<w:numbering xmlns:wpc="http://schemas.microsoft.com/office/word/2010/wordprocessingCanvas" xmlns:cx="http://schemas.microsoft.com/office/drawing/2014/chartex" xmlns:cx1="http://schemas.microsoft.com/office/drawing/2015/9/8/chartex" xmlns:cx2="http://schemas.microsoft.com/office/drawing/2015/10/21/chartex" xmlns:cx3="http://schemas.microsoft.com/office/drawing/2016/5/9/chartex" xmlns:cx4="http://schemas.microsoft.com/office/drawing/2016/5/10/chartex" xmlns:cx5="http://schemas.microsoft.com/office/drawing/2016/5/11/chartex" xmlns:cx6="http://schemas.microsoft.com/office/drawing/2016/5/12/chartex" xmlns:cx7="http://schemas.microsoft.com/office/drawing/2016/5/13/chartex" xmlns:cx8="http://schemas.microsoft.com/office/drawing/2016/5/14/chartex" xmlns:mc="http://schemas.openxmlformats.org/markup-compatibility/2006" xmlns:aink="http://schemas.microsoft.com/office/drawing/2016/ink" xmlns:am3d="http://schemas.microsoft.com/office/drawing/2017/model3d" xmlns:o="urn:schemas-microsoft-com:office:office" xmlns:oel="http://schemas.microsoft.com/office/2019/extlst" xmlns:r="http://schemas.openxmlformats.org/officeDocument/2006/relationships" xmlns:m="http://schemas.openxmlformats.org/officeDocument/2006/math" xmlns:v="urn:schemas-microsoft-com:vml" xmlns:wp14="http://schemas.microsoft.com/office/word/2010/wordprocessingDrawing" xmlns:wp="http://schemas.openxmlformats.org/drawingml/2006/wordprocessingDrawing" xmlns:w10="urn:schemas-microsoft-com:office:word" xmlns:w="http://schemas.openxmlformats.org/wordprocessingml/2006/main" xmlns:w14="http://schemas.microsoft.com/office/word/2010/wordml" xmlns:w15="http://schemas.microsoft.com/office/word/2012/wordml" xmlns:w16cex="http://schemas.microsoft.com/office/word/2018/wordml/cex" xmlns:w16cid="http://schemas.microsoft.com/office/word/2016/wordml/cid" xmlns:w16="http://schemas.microsoft.com/office/word/2018/wordml" xmlns:w16du="http://schemas.microsoft.com/office/word/2023/wordml/word16du" xmlns:w16sdtdh="http://schemas.microsoft.com/office/word/2020/wordml/sdtdatahash" xmlns:w16sdtfl="http://schemas.microsoft.com/office/word/2024/wordml/sdtformatlock" xmlns:w16se="http://schemas.microsoft.com/office/word/2015/wordml/symex" xmlns:wpg="http://schemas.microsoft.com/office/word/2010/wordprocessingGroup" xmlns:wpi="http://schemas.microsoft.com/office/word/2010/wordprocessingInk" xmlns:wne="http://schemas.microsoft.com/office/word/2006/wordml" xmlns:wps="http://schemas.microsoft.com/office/word/2010/wordprocessingShape" mc:Ignorable="w14 w15 w16se w16cid w16 w16cex w16sdtdh w16sdtfl w16du wp14">
+<w:numbering xmlns:wpc="http://schemas.microsoft.com/office/word/2010/wordprocessingCanvas" xmlns:cx="http://schemas.microsoft.com/office/drawing/2014/chartex" xmlns:cx1="http://schemas.microsoft.com/office/drawing/2015/9/8/chartex" xmlns:cx2="http://schemas.microsoft.com/office/drawing/2015/10/21/chartex" xmlns:cx3="http://schemas.microsoft.com/office/drawing/2016/5/9/chartex" xmlns:cx4="http://schemas.microsoft.com/office/drawing/2016/5/10/chartex" xmlns:cx5="http://schemas.microsoft.com/office/drawing/2016/5/11/chartex" xmlns:cx6="http://schemas.microsoft.com/office/drawing/2016/5/12/chartex" xmlns:cx7="http://schemas.microsoft.com/office/drawing/2016/5/13/chartex" xmlns:cx8="http://schemas.microsoft.com/office/drawing/2016/5/14/chartex" xmlns:mc="http://schemas.openxmlformats.org/markup-compatibility/2006" xmlns:aink="http://schemas.microsoft.com/office/drawing/2016/ink" xmlns:am3d="http://schemas.microsoft.com/office/drawing/2017/model3d" xmlns:o="urn:schemas-microsoft-com:office:office" xmlns:r="http://schemas.openxmlformats.org/officeDocument/2006/relationships" xmlns:m="http://schemas.openxmlformats.org/officeDocument/2006/math" xmlns:v="urn:schemas-microsoft-com:vml" xmlns:wp14="http://schemas.microsoft.com/office/word/2010/wordprocessingDrawing" xmlns:wp="http://schemas.openxmlformats.org/drawingml/2006/wordprocessingDrawing" xmlns:w10="urn:schemas-microsoft-com:office:word" xmlns:w="http://schemas.openxmlformats.org/wordprocessingml/2006/main" xmlns:w14="http://schemas.microsoft.com/office/word/2010/wordml" xmlns:w15="http://schemas.microsoft.com/office/word/2012/wordml" xmlns:w16cex="http://schemas.microsoft.com/office/word/2018/wordml/cex" xmlns:w16cid="http://schemas.microsoft.com/office/word/2016/wordml/cid" xmlns:w16="http://schemas.microsoft.com/office/word/2018/wordml" xmlns:w16sdtdh="http://schemas.microsoft.com/office/word/2020/wordml/sdtdatahash" xmlns:w16se="http://schemas.microsoft.com/office/word/2015/wordml/symex" xmlns:wpg="http://schemas.microsoft.com/office/word/2010/wordprocessingGroup" xmlns:wpi="http://schemas.microsoft.com/office/word/2010/wordprocessingInk" xmlns:wne="http://schemas.microsoft.com/office/word/2006/wordml" xmlns:wps="http://schemas.microsoft.com/office/word/2010/wordprocessingShape" mc:Ignorable="w14 w15 w16se w16cid w16 w16cex w16sdtdh wp14">
   <w:abstractNum w:abstractNumId="0" w15:restartNumberingAfterBreak="0">
     <w:nsid w:val="091A54EA"/>
     <w:multiLevelType w:val="multilevel"/>
@@ -2747,14 +2747,14 @@
       </w:rPr>
     </w:lvl>
   </w:abstractNum>
-  <w:num w:numId="1" w16cid:durableId="1350721278">
+  <w:num w:numId="1">
     <w:abstractNumId w:val="0"/>
   </w:num>
 </w:numbering>
 </file>
 
 <file path=word/styles.xml><?xml version="1.0" encoding="utf-8"?>
-<w:styles xmlns:mc="http://schemas.openxmlformats.org/markup-compatibility/2006" xmlns:r="http://schemas.openxmlformats.org/officeDocument/2006/relationships" xmlns:w="http://schemas.openxmlformats.org/wordprocessingml/2006/main" xmlns:w14="http://schemas.microsoft.com/office/word/2010/wordml" xmlns:w15="http://schemas.microsoft.com/office/word/2012/wordml" xmlns:w16cex="http://schemas.microsoft.com/office/word/2018/wordml/cex" xmlns:w16cid="http://schemas.microsoft.com/office/word/2016/wordml/cid" xmlns:w16="http://schemas.microsoft.com/office/word/2018/wordml" xmlns:w16du="http://schemas.microsoft.com/office/word/2023/wordml/word16du" xmlns:w16sdtdh="http://schemas.microsoft.com/office/word/2020/wordml/sdtdatahash" xmlns:w16sdtfl="http://schemas.microsoft.com/office/word/2024/wordml/sdtformatlock" xmlns:w16se="http://schemas.microsoft.com/office/word/2015/wordml/symex" mc:Ignorable="w14 w15 w16se w16cid w16 w16cex w16sdtdh w16sdtfl w16du">
+<w:styles xmlns:mc="http://schemas.openxmlformats.org/markup-compatibility/2006" xmlns:r="http://schemas.openxmlformats.org/officeDocument/2006/relationships" xmlns:w="http://schemas.openxmlformats.org/wordprocessingml/2006/main" xmlns:w14="http://schemas.microsoft.com/office/word/2010/wordml" xmlns:w15="http://schemas.microsoft.com/office/word/2012/wordml" xmlns:w16cex="http://schemas.microsoft.com/office/word/2018/wordml/cex" xmlns:w16cid="http://schemas.microsoft.com/office/word/2016/wordml/cid" xmlns:w16="http://schemas.microsoft.com/office/word/2018/wordml" xmlns:w16sdtdh="http://schemas.microsoft.com/office/word/2020/wordml/sdtdatahash" xmlns:w16se="http://schemas.microsoft.com/office/word/2015/wordml/symex" mc:Ignorable="w14 w15 w16se w16cid w16 w16cex w16sdtdh">
   <w:docDefaults>
     <w:rPrDefault>
       <w:rPr>
@@ -3152,7 +3152,7 @@
     <w:name w:val="Normal"/>
     <w:qFormat/>
   </w:style>
-  <w:style w:type="paragraph" w:styleId="Heading1">
+  <w:style w:type="paragraph" w:styleId="Ttulo1">
     <w:name w:val="heading 1"/>
     <w:basedOn w:val="Normal"/>
     <w:next w:val="Normal"/>
@@ -3169,7 +3169,7 @@
       <w:szCs w:val="40"/>
     </w:rPr>
   </w:style>
-  <w:style w:type="paragraph" w:styleId="Heading2">
+  <w:style w:type="paragraph" w:styleId="Ttulo2">
     <w:name w:val="heading 2"/>
     <w:basedOn w:val="Normal"/>
     <w:next w:val="Normal"/>
@@ -3188,7 +3188,7 @@
       <w:szCs w:val="32"/>
     </w:rPr>
   </w:style>
-  <w:style w:type="paragraph" w:styleId="Heading3">
+  <w:style w:type="paragraph" w:styleId="Ttulo3">
     <w:name w:val="heading 3"/>
     <w:basedOn w:val="Normal"/>
     <w:next w:val="Normal"/>
@@ -3208,7 +3208,7 @@
       <w:szCs w:val="28"/>
     </w:rPr>
   </w:style>
-  <w:style w:type="paragraph" w:styleId="Heading4">
+  <w:style w:type="paragraph" w:styleId="Ttulo4">
     <w:name w:val="heading 4"/>
     <w:basedOn w:val="Normal"/>
     <w:next w:val="Normal"/>
@@ -3228,7 +3228,7 @@
       <w:szCs w:val="24"/>
     </w:rPr>
   </w:style>
-  <w:style w:type="paragraph" w:styleId="Heading5">
+  <w:style w:type="paragraph" w:styleId="Ttulo5">
     <w:name w:val="heading 5"/>
     <w:basedOn w:val="Normal"/>
     <w:next w:val="Normal"/>
@@ -3246,7 +3246,7 @@
       <w:color w:val="666666"/>
     </w:rPr>
   </w:style>
-  <w:style w:type="paragraph" w:styleId="Heading6">
+  <w:style w:type="paragraph" w:styleId="Ttulo6">
     <w:name w:val="heading 6"/>
     <w:basedOn w:val="Normal"/>
     <w:next w:val="Normal"/>
@@ -3265,13 +3265,13 @@
       <w:color w:val="666666"/>
     </w:rPr>
   </w:style>
-  <w:style w:type="character" w:default="1" w:styleId="DefaultParagraphFont">
+  <w:style w:type="character" w:default="1" w:styleId="Fuentedeprrafopredeter">
     <w:name w:val="Default Paragraph Font"/>
     <w:uiPriority w:val="1"/>
     <w:semiHidden/>
     <w:unhideWhenUsed/>
   </w:style>
-  <w:style w:type="table" w:default="1" w:styleId="TableNormal">
+  <w:style w:type="table" w:default="1" w:styleId="Tablanormal">
     <w:name w:val="Normal Table"/>
     <w:uiPriority w:val="99"/>
     <w:semiHidden/>
@@ -3286,13 +3286,13 @@
       </w:tblCellMar>
     </w:tblPr>
   </w:style>
-  <w:style w:type="numbering" w:default="1" w:styleId="NoList">
+  <w:style w:type="numbering" w:default="1" w:styleId="Sinlista">
     <w:name w:val="No List"/>
     <w:uiPriority w:val="99"/>
     <w:semiHidden/>
     <w:unhideWhenUsed/>
   </w:style>
-  <w:style w:type="paragraph" w:styleId="Title">
+  <w:style w:type="paragraph" w:styleId="Ttulo">
     <w:name w:val="Title"/>
     <w:basedOn w:val="Normal"/>
     <w:next w:val="Normal"/>
@@ -3308,7 +3308,7 @@
       <w:szCs w:val="52"/>
     </w:rPr>
   </w:style>
-  <w:style w:type="paragraph" w:styleId="Subtitle">
+  <w:style w:type="paragraph" w:styleId="Subttulo">
     <w:name w:val="Subtitle"/>
     <w:basedOn w:val="Normal"/>
     <w:next w:val="Normal"/>
@@ -3326,7 +3326,7 @@
     </w:rPr>
   </w:style>
   <w:style w:type="table" w:customStyle="1" w:styleId="a">
-    <w:basedOn w:val="TableNormal"/>
+    <w:basedOn w:val="Tablanormal"/>
     <w:tblPr>
       <w:tblStyleRowBandSize w:val="1"/>
       <w:tblStyleColBandSize w:val="1"/>
@@ -3339,7 +3339,7 @@
     </w:tblPr>
   </w:style>
   <w:style w:type="table" w:customStyle="1" w:styleId="a0">
-    <w:basedOn w:val="TableNormal"/>
+    <w:basedOn w:val="Tablanormal"/>
     <w:tblPr>
       <w:tblStyleRowBandSize w:val="1"/>
       <w:tblStyleColBandSize w:val="1"/>

</xml_diff>

<commit_message>
Se arreglo un par de incosistencias en la nomenclatura de los lineamientos
</commit_message>
<xml_diff>
--- a/GestionDeLaConfiguracion.docx
+++ b/GestionDeLaConfiguracion.docx
@@ -2031,138 +2031,175 @@
                 <w:color w:val="4A86E8"/>
               </w:rPr>
             </w:pPr>
-            <w:r>
+            <w:hyperlink r:id="rId7" w:history="1">
+              <w:r>
+                <w:rPr>
+                  <w:rStyle w:val="Hipervnculo"/>
+                </w:rPr>
+                <w:t>https://git</w:t>
+              </w:r>
+              <w:r>
+                <w:rPr>
+                  <w:rStyle w:val="Hipervnculo"/>
+                </w:rPr>
+                <w:t>h</w:t>
+              </w:r>
+              <w:r>
+                <w:rPr>
+                  <w:rStyle w:val="Hipervnculo"/>
+                </w:rPr>
+                <w:t>ub.com/Segu1/ISW_EHP_GRUPO_13/tree/main/EHP_LineaBase</w:t>
+              </w:r>
+            </w:hyperlink>
+          </w:p>
+        </w:tc>
+        <w:tc>
+          <w:tcPr>
+            <w:tcW w:w="2565" w:type="dxa"/>
+            <w:shd w:val="clear" w:color="auto" w:fill="auto"/>
+            <w:tcMar>
+              <w:top w:w="100" w:type="dxa"/>
+              <w:left w:w="100" w:type="dxa"/>
+              <w:bottom w:w="100" w:type="dxa"/>
+              <w:right w:w="100" w:type="dxa"/>
+            </w:tcMar>
+          </w:tcPr>
+          <w:p>
+            <w:pPr>
+              <w:widowControl w:val="0"/>
+              <w:spacing w:line="240" w:lineRule="auto"/>
+              <w:jc w:val="center"/>
+            </w:pPr>
+            <w:r>
+              <w:t>Iteración</w:t>
+            </w:r>
+          </w:p>
+        </w:tc>
+      </w:tr>
+      <w:tr>
+        <w:tc>
+          <w:tcPr>
+            <w:tcW w:w="2025" w:type="dxa"/>
+            <w:shd w:val="clear" w:color="auto" w:fill="auto"/>
+            <w:tcMar>
+              <w:top w:w="100" w:type="dxa"/>
+              <w:left w:w="100" w:type="dxa"/>
+              <w:bottom w:w="100" w:type="dxa"/>
+              <w:right w:w="100" w:type="dxa"/>
+            </w:tcMar>
+          </w:tcPr>
+          <w:p>
+            <w:pPr>
+              <w:widowControl w:val="0"/>
+              <w:pBdr>
+                <w:top w:val="nil"/>
+                <w:left w:val="nil"/>
+                <w:bottom w:val="nil"/>
+                <w:right w:val="nil"/>
+                <w:between w:val="nil"/>
+              </w:pBdr>
+              <w:spacing w:line="240" w:lineRule="auto"/>
+              <w:jc w:val="center"/>
+            </w:pPr>
+            <w:r>
+              <w:t xml:space="preserve">Lineamiento de Lenguaje de Programación </w:t>
+            </w:r>
+          </w:p>
+        </w:tc>
+        <w:tc>
+          <w:tcPr>
+            <w:tcW w:w="3645" w:type="dxa"/>
+            <w:shd w:val="clear" w:color="auto" w:fill="auto"/>
+            <w:tcMar>
+              <w:top w:w="100" w:type="dxa"/>
+              <w:left w:w="100" w:type="dxa"/>
+              <w:bottom w:w="100" w:type="dxa"/>
+              <w:right w:w="100" w:type="dxa"/>
+            </w:tcMar>
+          </w:tcPr>
+          <w:p>
+            <w:pPr>
+              <w:widowControl w:val="0"/>
+              <w:pBdr>
+                <w:top w:val="nil"/>
+                <w:left w:val="nil"/>
+                <w:bottom w:val="nil"/>
+                <w:right w:val="nil"/>
+                <w:between w:val="nil"/>
+              </w:pBdr>
+              <w:spacing w:line="240" w:lineRule="auto"/>
+              <w:jc w:val="center"/>
+            </w:pPr>
+            <w:r>
+              <w:t>EHP_LLP_&lt;</w:t>
+            </w:r>
+            <w:proofErr w:type="spellStart"/>
+            <w:r>
+              <w:t>NombreLenguajeDe</w:t>
+            </w:r>
+            <w:proofErr w:type="spellEnd"/>
+            <w:r>
+              <w:br/>
+              <w:t>Programación&gt;</w:t>
+            </w:r>
+            <w:r>
+              <w:t>_&lt;</w:t>
+            </w:r>
+            <w:proofErr w:type="spellStart"/>
+            <w:r>
+              <w:t>NombrePlaforma</w:t>
+            </w:r>
+            <w:proofErr w:type="spellEnd"/>
+            <w:r>
+              <w:t>&gt;</w:t>
+            </w:r>
+            <w:r>
+              <w:t>.</w:t>
+            </w:r>
+            <w:proofErr w:type="spellStart"/>
+            <w:r>
+              <w:t>pdf</w:t>
+            </w:r>
+            <w:proofErr w:type="spellEnd"/>
+          </w:p>
+        </w:tc>
+        <w:tc>
+          <w:tcPr>
+            <w:tcW w:w="2550" w:type="dxa"/>
+            <w:shd w:val="clear" w:color="auto" w:fill="auto"/>
+            <w:tcMar>
+              <w:top w:w="100" w:type="dxa"/>
+              <w:left w:w="100" w:type="dxa"/>
+              <w:bottom w:w="100" w:type="dxa"/>
+              <w:right w:w="100" w:type="dxa"/>
+            </w:tcMar>
+          </w:tcPr>
+          <w:p>
+            <w:pPr>
+              <w:widowControl w:val="0"/>
+              <w:spacing w:line="240" w:lineRule="auto"/>
               <w:rPr>
                 <w:color w:val="4A86E8"/>
               </w:rPr>
-              <w:t>https://github.com/Segu1/ISW_EHP_GRUPO_13/tree/main/EHP_LineaBase</w:t>
-            </w:r>
-          </w:p>
-        </w:tc>
-        <w:tc>
-          <w:tcPr>
-            <w:tcW w:w="2565" w:type="dxa"/>
-            <w:shd w:val="clear" w:color="auto" w:fill="auto"/>
-            <w:tcMar>
-              <w:top w:w="100" w:type="dxa"/>
-              <w:left w:w="100" w:type="dxa"/>
-              <w:bottom w:w="100" w:type="dxa"/>
-              <w:right w:w="100" w:type="dxa"/>
-            </w:tcMar>
-          </w:tcPr>
-          <w:p>
-            <w:pPr>
-              <w:widowControl w:val="0"/>
-              <w:spacing w:line="240" w:lineRule="auto"/>
-              <w:jc w:val="center"/>
-            </w:pPr>
-            <w:r>
-              <w:t>Iteración</w:t>
-            </w:r>
-          </w:p>
-        </w:tc>
-      </w:tr>
-      <w:tr>
-        <w:tc>
-          <w:tcPr>
-            <w:tcW w:w="2025" w:type="dxa"/>
-            <w:shd w:val="clear" w:color="auto" w:fill="auto"/>
-            <w:tcMar>
-              <w:top w:w="100" w:type="dxa"/>
-              <w:left w:w="100" w:type="dxa"/>
-              <w:bottom w:w="100" w:type="dxa"/>
-              <w:right w:w="100" w:type="dxa"/>
-            </w:tcMar>
-          </w:tcPr>
-          <w:p>
-            <w:pPr>
-              <w:widowControl w:val="0"/>
-              <w:pBdr>
-                <w:top w:val="nil"/>
-                <w:left w:val="nil"/>
-                <w:bottom w:val="nil"/>
-                <w:right w:val="nil"/>
-                <w:between w:val="nil"/>
-              </w:pBdr>
-              <w:spacing w:line="240" w:lineRule="auto"/>
-              <w:jc w:val="center"/>
-            </w:pPr>
-            <w:r>
-              <w:t xml:space="preserve">Lineamiento de Lenguaje de Programación </w:t>
-            </w:r>
-          </w:p>
-        </w:tc>
-        <w:tc>
-          <w:tcPr>
-            <w:tcW w:w="3645" w:type="dxa"/>
-            <w:shd w:val="clear" w:color="auto" w:fill="auto"/>
-            <w:tcMar>
-              <w:top w:w="100" w:type="dxa"/>
-              <w:left w:w="100" w:type="dxa"/>
-              <w:bottom w:w="100" w:type="dxa"/>
-              <w:right w:w="100" w:type="dxa"/>
-            </w:tcMar>
-          </w:tcPr>
-          <w:p>
-            <w:pPr>
-              <w:widowControl w:val="0"/>
-              <w:pBdr>
-                <w:top w:val="nil"/>
-                <w:left w:val="nil"/>
-                <w:bottom w:val="nil"/>
-                <w:right w:val="nil"/>
-                <w:between w:val="nil"/>
-              </w:pBdr>
-              <w:spacing w:line="240" w:lineRule="auto"/>
-              <w:jc w:val="center"/>
-            </w:pPr>
-            <w:r>
-              <w:t>EHP_LLP_&lt;</w:t>
-            </w:r>
-            <w:proofErr w:type="spellStart"/>
-            <w:r>
-              <w:t>NombreLenguajeDe</w:t>
-            </w:r>
-            <w:proofErr w:type="spellEnd"/>
-            <w:r>
-              <w:br/>
-              <w:t>Programación&gt;</w:t>
-            </w:r>
-            <w:r>
-              <w:t>_&lt;</w:t>
-            </w:r>
-            <w:proofErr w:type="spellStart"/>
-            <w:r>
-              <w:t>NombrePlaforma</w:t>
-            </w:r>
-            <w:proofErr w:type="spellEnd"/>
-            <w:r>
-              <w:t>&gt;</w:t>
-            </w:r>
-            <w:r>
-              <w:t>.docx</w:t>
-            </w:r>
-          </w:p>
-        </w:tc>
-        <w:tc>
-          <w:tcPr>
-            <w:tcW w:w="2550" w:type="dxa"/>
-            <w:shd w:val="clear" w:color="auto" w:fill="auto"/>
-            <w:tcMar>
-              <w:top w:w="100" w:type="dxa"/>
-              <w:left w:w="100" w:type="dxa"/>
-              <w:bottom w:w="100" w:type="dxa"/>
-              <w:right w:w="100" w:type="dxa"/>
-            </w:tcMar>
-          </w:tcPr>
-          <w:p>
-            <w:pPr>
-              <w:widowControl w:val="0"/>
-              <w:spacing w:line="240" w:lineRule="auto"/>
+            </w:pPr>
+            <w:r>
               <w:rPr>
                 <w:color w:val="4A86E8"/>
               </w:rPr>
-            </w:pPr>
+              <w:t>h</w:t>
+            </w:r>
+            <w:r>
+              <w:rPr>
+                <w:color w:val="4A86E8"/>
+              </w:rPr>
+              <w:t>ttps://github.com/Segu1/ISW_EHP_GRUPO_13/tree/main/</w:t>
+            </w:r>
+            <w:r>
+              <w:rPr>
+                <w:color w:val="4A86E8"/>
+              </w:rPr>
+              <w:t>EHP_PRODUCTO/EHP_Implementación/EHP_LINEAMIENTOS_LENGUAJES_DE_PROGRAMACIÓN</w:t>
+            </w:r>
           </w:p>
         </w:tc>
         <w:tc>
@@ -3206,26 +3243,17 @@
     </w:tbl>
     <w:p/>
     <w:p>
-      <w:proofErr w:type="gramStart"/>
       <w:r>
         <w:rPr>
           <w:b/>
           <w:u w:val="single"/>
         </w:rPr>
-        <w:t>Link</w:t>
-      </w:r>
-      <w:proofErr w:type="gramEnd"/>
-      <w:r>
-        <w:rPr>
-          <w:b/>
-          <w:u w:val="single"/>
-        </w:rPr>
-        <w:t xml:space="preserve"> al repositorio:</w:t>
+        <w:t>Link al repositorio:</w:t>
       </w:r>
       <w:r>
         <w:t xml:space="preserve"> </w:t>
       </w:r>
-      <w:hyperlink r:id="rId7">
+      <w:hyperlink r:id="rId8">
         <w:r>
           <w:rPr>
             <w:color w:val="1155CC"/>
@@ -3265,6 +3293,7 @@
         <w:jc w:val="center"/>
       </w:pPr>
       <w:r>
+        <w:lastRenderedPageBreak/>
         <w:t xml:space="preserve">Se establecerá una línea base cada vez que se reciba el </w:t>
       </w:r>
       <w:proofErr w:type="spellStart"/>
@@ -4154,7 +4183,6 @@
   <w:style w:type="character" w:default="1" w:styleId="Fuentedeprrafopredeter">
     <w:name w:val="Default Paragraph Font"/>
     <w:uiPriority w:val="1"/>
-    <w:semiHidden/>
     <w:unhideWhenUsed/>
   </w:style>
   <w:style w:type="table" w:default="1" w:styleId="Tablanormal">
@@ -4269,6 +4297,18 @@
     <w:rPr>
       <w:color w:val="605E5C"/>
       <w:shd w:val="clear" w:color="auto" w:fill="E1DFDD"/>
+    </w:rPr>
+  </w:style>
+  <w:style w:type="character" w:styleId="Hipervnculovisitado">
+    <w:name w:val="FollowedHyperlink"/>
+    <w:basedOn w:val="Fuentedeprrafopredeter"/>
+    <w:uiPriority w:val="99"/>
+    <w:semiHidden/>
+    <w:unhideWhenUsed/>
+    <w:rsid w:val="00156879"/>
+    <w:rPr>
+      <w:color w:val="800080" w:themeColor="followedHyperlink"/>
+      <w:u w:val="single"/>
     </w:rPr>
   </w:style>
 </w:styles>

</xml_diff>

<commit_message>
Arreglos de consistencias - SCM
</commit_message>
<xml_diff>
--- a/GestionDeLaConfiguracion.docx
+++ b/GestionDeLaConfiguracion.docx
@@ -305,17 +305,8 @@
           <w:sz w:val="24"/>
           <w:szCs w:val="24"/>
         </w:rPr>
-        <w:t xml:space="preserve">95734 - Fernando </w:t>
+        <w:t>95734 - Fernando Vazquez</w:t>
       </w:r>
-      <w:proofErr w:type="spellStart"/>
-      <w:r>
-        <w:rPr>
-          <w:sz w:val="24"/>
-          <w:szCs w:val="24"/>
-        </w:rPr>
-        <w:t>Vazquez</w:t>
-      </w:r>
-      <w:proofErr w:type="spellEnd"/>
     </w:p>
     <w:p>
       <w:pPr>
@@ -349,23 +340,7 @@
           <w:sz w:val="24"/>
           <w:szCs w:val="24"/>
         </w:rPr>
-        <w:t xml:space="preserve"> </w:t>
-      </w:r>
-      <w:proofErr w:type="spellStart"/>
-      <w:r>
-        <w:rPr>
-          <w:sz w:val="24"/>
-          <w:szCs w:val="24"/>
-        </w:rPr>
-        <w:t>Ostertag</w:t>
-      </w:r>
-      <w:proofErr w:type="spellEnd"/>
-      <w:r>
-        <w:rPr>
-          <w:sz w:val="24"/>
-          <w:szCs w:val="24"/>
-        </w:rPr>
-        <w:t xml:space="preserve"> Bautista</w:t>
+        <w:t xml:space="preserve"> Ostertag Bautista</w:t>
       </w:r>
     </w:p>
     <w:p>
@@ -514,23 +489,7 @@
           <w:sz w:val="24"/>
           <w:szCs w:val="24"/>
         </w:rPr>
-        <w:t xml:space="preserve">67369 - </w:t>
-      </w:r>
-      <w:proofErr w:type="spellStart"/>
-      <w:r>
-        <w:rPr>
-          <w:sz w:val="24"/>
-          <w:szCs w:val="24"/>
-        </w:rPr>
-        <w:t>Romaniello</w:t>
-      </w:r>
-      <w:proofErr w:type="spellEnd"/>
-      <w:r>
-        <w:rPr>
-          <w:sz w:val="24"/>
-          <w:szCs w:val="24"/>
-        </w:rPr>
-        <w:t xml:space="preserve"> Lucas</w:t>
+        <w:t>67369 - Romaniello Lucas</w:t>
       </w:r>
     </w:p>
     <w:p>
@@ -882,28 +841,55 @@
               </w:pBdr>
               <w:spacing w:line="240" w:lineRule="auto"/>
               <w:jc w:val="center"/>
-            </w:pPr>
+              <w:rPr>
+                <w:lang w:val="en-US"/>
+              </w:rPr>
+            </w:pPr>
+            <w:r>
+              <w:t>EHP_P</w:t>
+            </w:r>
+            <w:r>
+              <w:t>ROTOTIPO</w:t>
+            </w:r>
+            <w:r>
+              <w:t>_&lt;</w:t>
+            </w:r>
             <w:proofErr w:type="spellStart"/>
             <w:r>
-              <w:t>EHP_Proto</w:t>
+              <w:t>NombrePrototipo</w:t>
             </w:r>
             <w:proofErr w:type="spellEnd"/>
-            <w:r>
-              <w:t>_&lt;</w:t>
+            <w:proofErr w:type="gramStart"/>
+            <w:r>
+              <w:t>&gt;.</w:t>
+            </w:r>
+            <w:r>
+              <w:rPr>
+                <w:lang w:val="en-US"/>
+              </w:rPr>
+              <w:t>&lt;</w:t>
             </w:r>
             <w:proofErr w:type="spellStart"/>
-            <w:r>
-              <w:t>NombrePrototipo</w:t>
+            <w:proofErr w:type="gramEnd"/>
+            <w:r>
+              <w:rPr>
+                <w:lang w:val="en-US"/>
+              </w:rPr>
+              <w:t>extensi</w:t>
+            </w:r>
+            <w:r>
+              <w:rPr>
+                <w:lang w:val="es-AR"/>
+              </w:rPr>
+              <w:t>ón</w:t>
             </w:r>
             <w:proofErr w:type="spellEnd"/>
             <w:r>
-              <w:t>&gt;.</w:t>
-            </w:r>
-            <w:proofErr w:type="spellStart"/>
-            <w:r>
-              <w:t>xsl</w:t>
-            </w:r>
-            <w:proofErr w:type="spellEnd"/>
+              <w:rPr>
+                <w:lang w:val="en-US"/>
+              </w:rPr>
+              <w:t>&gt;</w:t>
+            </w:r>
           </w:p>
         </w:tc>
         <w:tc>
@@ -930,13 +916,36 @@
               <w:spacing w:line="240" w:lineRule="auto"/>
               <w:rPr>
                 <w:color w:val="4A86E8"/>
+                <w:lang w:val="en-US"/>
               </w:rPr>
             </w:pPr>
             <w:r>
               <w:rPr>
                 <w:color w:val="4A86E8"/>
-              </w:rPr>
-              <w:t>https://github.com/Segu1/ISW_EHP_GRUPO_13/blob/main/EHP_PRODUCTO/EHP_PROTOTIPOS</w:t>
+                <w:lang w:val="en-US"/>
+              </w:rPr>
+              <w:t>https://github.com/Segu1/ISW_EHP_GRUPO_7/tree/main/EHP_PROYECTO/EHP_Sprints/EHP_</w:t>
+            </w:r>
+            <w:r>
+              <w:rPr>
+                <w:color w:val="4A86E8"/>
+                <w:lang w:val="en-US"/>
+              </w:rPr>
+              <w:t>&lt;SPRINT_NRO&gt;</w:t>
+            </w:r>
+            <w:r>
+              <w:rPr>
+                <w:color w:val="4A86E8"/>
+                <w:lang w:val="en-US"/>
+              </w:rPr>
+              <w:t>/EHP_PROTOTIPOS_</w:t>
+            </w:r>
+            <w:r>
+              <w:rPr>
+                <w:color w:val="4A86E8"/>
+                <w:lang w:val="en-US"/>
+              </w:rPr>
+              <w:t>&lt;SPRINT_NRO&gt;</w:t>
             </w:r>
           </w:p>
         </w:tc>
@@ -1037,8 +1046,13 @@
               <w:t>NombreComponente</w:t>
             </w:r>
             <w:proofErr w:type="spellEnd"/>
-            <w:r>
-              <w:t>&gt;.&lt;extensión&gt;</w:t>
+            <w:proofErr w:type="gramStart"/>
+            <w:r>
+              <w:t>&gt;.&lt;</w:t>
+            </w:r>
+            <w:proofErr w:type="gramEnd"/>
+            <w:r>
+              <w:t>extensión&gt;</w:t>
             </w:r>
           </w:p>
         </w:tc>
@@ -1295,21 +1309,34 @@
               </w:pBdr>
               <w:spacing w:line="240" w:lineRule="auto"/>
               <w:jc w:val="center"/>
-            </w:pPr>
-            <w:r>
+              <w:rPr>
+                <w:lang w:val="en-US"/>
+              </w:rPr>
+            </w:pPr>
+            <w:r>
+              <w:rPr>
+                <w:lang w:val="en-US"/>
+              </w:rPr>
               <w:t>EHP_US_&lt;</w:t>
             </w:r>
             <w:proofErr w:type="spellStart"/>
             <w:r>
+              <w:rPr>
+                <w:lang w:val="en-US"/>
+              </w:rPr>
               <w:t>NombreUStory</w:t>
             </w:r>
             <w:proofErr w:type="spellEnd"/>
             <w:r>
+              <w:rPr>
+                <w:lang w:val="en-US"/>
+              </w:rPr>
               <w:t>&gt;_</w:t>
             </w:r>
             <w:r>
               <w:rPr>
                 <w:i/>
+                <w:lang w:val="en-US"/>
               </w:rPr>
               <w:t>&lt;</w:t>
             </w:r>
@@ -1317,6 +1344,7 @@
             <w:r>
               <w:rPr>
                 <w:i/>
+                <w:lang w:val="en-US"/>
               </w:rPr>
               <w:t>Nro_US</w:t>
             </w:r>
@@ -1324,9 +1352,19 @@
             <w:r>
               <w:rPr>
                 <w:i/>
-              </w:rPr>
-              <w:t>&gt;.png</w:t>
-            </w:r>
+                <w:lang w:val="en-US"/>
+              </w:rPr>
+              <w:t>&gt;.</w:t>
+            </w:r>
+            <w:proofErr w:type="spellStart"/>
+            <w:r>
+              <w:rPr>
+                <w:i/>
+                <w:lang w:val="en-US"/>
+              </w:rPr>
+              <w:t>png</w:t>
+            </w:r>
+            <w:proofErr w:type="spellEnd"/>
           </w:p>
         </w:tc>
         <w:tc>
@@ -1353,13 +1391,23 @@
               <w:spacing w:line="240" w:lineRule="auto"/>
               <w:rPr>
                 <w:color w:val="4A86E8"/>
+                <w:lang w:val="en-US"/>
               </w:rPr>
             </w:pPr>
             <w:r>
               <w:rPr>
                 <w:color w:val="4A86E8"/>
-              </w:rPr>
-              <w:t>https://github.com/Segu1/ISW_EHP_GRUPO_13/tree/main/EHP_PRODUCTO/EHP_Backlog</w:t>
+                <w:lang w:val="en-US"/>
+              </w:rPr>
+              <w:t>https://github.com/Segu1/ISW_EHP_GRUPO_13/tree/main/EHP_PRO</w:t>
+            </w:r>
+            <w:r>
+              <w:rPr>
+                <w:color w:val="4A86E8"/>
+                <w:lang w:val="en-US"/>
+              </w:rPr>
+              <w:lastRenderedPageBreak/>
+              <w:t>DUCTO/EHP_Backlog</w:t>
             </w:r>
           </w:p>
         </w:tc>
@@ -1388,6 +1436,7 @@
               <w:jc w:val="center"/>
             </w:pPr>
             <w:r>
+              <w:lastRenderedPageBreak/>
               <w:t>Producto</w:t>
             </w:r>
           </w:p>
@@ -1419,7 +1468,6 @@
               <w:jc w:val="center"/>
             </w:pPr>
             <w:r>
-              <w:lastRenderedPageBreak/>
               <w:t xml:space="preserve">Sprint </w:t>
             </w:r>
             <w:proofErr w:type="spellStart"/>
@@ -1452,9 +1500,33 @@
               </w:pBdr>
               <w:spacing w:line="240" w:lineRule="auto"/>
               <w:jc w:val="center"/>
-            </w:pPr>
-            <w:r>
-              <w:t>EHP_BACKLOG_&lt;SPRXX&gt;.docx</w:t>
+              <w:rPr>
+                <w:lang w:val="en-US"/>
+              </w:rPr>
+            </w:pPr>
+            <w:r>
+              <w:rPr>
+                <w:lang w:val="en-US"/>
+              </w:rPr>
+              <w:t>EHP_BACKLOG_&lt;SPR</w:t>
+            </w:r>
+            <w:r>
+              <w:rPr>
+                <w:lang w:val="en-US"/>
+              </w:rPr>
+              <w:t>INT_NRO</w:t>
+            </w:r>
+            <w:r>
+              <w:rPr>
+                <w:lang w:val="en-US"/>
+              </w:rPr>
+              <w:t>&gt;.</w:t>
+            </w:r>
+            <w:r>
+              <w:rPr>
+                <w:lang w:val="en-US"/>
+              </w:rPr>
+              <w:t>xlsx</w:t>
             </w:r>
           </w:p>
         </w:tc>
@@ -1475,13 +1547,22 @@
               <w:spacing w:line="240" w:lineRule="auto"/>
               <w:rPr>
                 <w:color w:val="4A86E8"/>
+                <w:lang w:val="en-US"/>
               </w:rPr>
             </w:pPr>
             <w:r>
               <w:rPr>
                 <w:color w:val="4A86E8"/>
-              </w:rPr>
-              <w:t>https://github.com/Segu1/ISW_EHP_GRUPO_13/tree/main/EHP_PROYECTO/EHP_Sprints/EHP_&lt;SPRXX&gt;/EHP_Backlog</w:t>
+                <w:lang w:val="en-US"/>
+              </w:rPr>
+              <w:t>https://github.com/Segu1/ISW_EHP_GRUPO_7/tree/main/EHP_PROYECTO/EHP_Sprints/EHP_</w:t>
+            </w:r>
+            <w:r>
+              <w:rPr>
+                <w:color w:val="4A86E8"/>
+                <w:lang w:val="en-US"/>
+              </w:rPr>
+              <w:t>&lt;SPRINT_NRO&gt;</w:t>
             </w:r>
           </w:p>
         </w:tc>
@@ -1901,8 +1982,13 @@
               <w:t>NombreCasoDePrueba</w:t>
             </w:r>
             <w:proofErr w:type="spellEnd"/>
-            <w:r>
-              <w:t>&gt;.&lt;extensión&gt;</w:t>
+            <w:proofErr w:type="gramStart"/>
+            <w:r>
+              <w:t>&gt;.&lt;</w:t>
+            </w:r>
+            <w:proofErr w:type="gramEnd"/>
+            <w:r>
+              <w:t>extensión&gt;</w:t>
             </w:r>
           </w:p>
         </w:tc>
@@ -2036,19 +2122,7 @@
                 <w:rPr>
                   <w:rStyle w:val="Hipervnculo"/>
                 </w:rPr>
-                <w:t>https://git</w:t>
-              </w:r>
-              <w:r>
-                <w:rPr>
-                  <w:rStyle w:val="Hipervnculo"/>
-                </w:rPr>
-                <w:t>h</w:t>
-              </w:r>
-              <w:r>
-                <w:rPr>
-                  <w:rStyle w:val="Hipervnculo"/>
-                </w:rPr>
-                <w:t>ub.com/Segu1/ISW_EHP_GRUPO_13/tree/main/EHP_LineaBase</w:t>
+                <w:t>https://github.com/Segu1/ISW_EHP_GRUPO_13/tree/main/EHP_LineaBase</w:t>
               </w:r>
             </w:hyperlink>
           </w:p>
@@ -2329,6 +2403,170 @@
               <w:jc w:val="center"/>
             </w:pPr>
             <w:r>
+              <w:t>Producto</w:t>
+            </w:r>
+          </w:p>
+        </w:tc>
+      </w:tr>
+      <w:tr>
+        <w:tc>
+          <w:tcPr>
+            <w:tcW w:w="2025" w:type="dxa"/>
+            <w:shd w:val="clear" w:color="auto" w:fill="auto"/>
+            <w:tcMar>
+              <w:top w:w="100" w:type="dxa"/>
+              <w:left w:w="100" w:type="dxa"/>
+              <w:bottom w:w="100" w:type="dxa"/>
+              <w:right w:w="100" w:type="dxa"/>
+            </w:tcMar>
+          </w:tcPr>
+          <w:p>
+            <w:pPr>
+              <w:widowControl w:val="0"/>
+              <w:pBdr>
+                <w:top w:val="nil"/>
+                <w:left w:val="nil"/>
+                <w:bottom w:val="nil"/>
+                <w:right w:val="nil"/>
+                <w:between w:val="nil"/>
+              </w:pBdr>
+              <w:spacing w:line="240" w:lineRule="auto"/>
+              <w:jc w:val="center"/>
+            </w:pPr>
+            <w:r>
+              <w:t>Resultado del sprint de SCRUM</w:t>
+            </w:r>
+          </w:p>
+        </w:tc>
+        <w:tc>
+          <w:tcPr>
+            <w:tcW w:w="3645" w:type="dxa"/>
+            <w:shd w:val="clear" w:color="auto" w:fill="auto"/>
+            <w:tcMar>
+              <w:top w:w="100" w:type="dxa"/>
+              <w:left w:w="100" w:type="dxa"/>
+              <w:bottom w:w="100" w:type="dxa"/>
+              <w:right w:w="100" w:type="dxa"/>
+            </w:tcMar>
+          </w:tcPr>
+          <w:p>
+            <w:pPr>
+              <w:widowControl w:val="0"/>
+              <w:pBdr>
+                <w:top w:val="nil"/>
+                <w:left w:val="nil"/>
+                <w:bottom w:val="nil"/>
+                <w:right w:val="nil"/>
+                <w:between w:val="nil"/>
+              </w:pBdr>
+              <w:spacing w:line="240" w:lineRule="auto"/>
+              <w:jc w:val="center"/>
+              <w:rPr>
+                <w:lang w:val="en-US"/>
+              </w:rPr>
+            </w:pPr>
+            <w:r>
+              <w:t>EHP_RES_</w:t>
+            </w:r>
+            <w:r>
+              <w:rPr>
+                <w:lang w:val="en-US"/>
+              </w:rPr>
+              <w:t>&lt;</w:t>
+            </w:r>
+            <w:proofErr w:type="spellStart"/>
+            <w:r>
+              <w:rPr>
+                <w:lang w:val="en-US"/>
+              </w:rPr>
+              <w:t>NombreResultado</w:t>
+            </w:r>
+            <w:proofErr w:type="spellEnd"/>
+            <w:r>
+              <w:rPr>
+                <w:lang w:val="en-US"/>
+              </w:rPr>
+              <w:t>&gt;.jpg</w:t>
+            </w:r>
+          </w:p>
+        </w:tc>
+        <w:tc>
+          <w:tcPr>
+            <w:tcW w:w="2550" w:type="dxa"/>
+            <w:shd w:val="clear" w:color="auto" w:fill="auto"/>
+            <w:tcMar>
+              <w:top w:w="100" w:type="dxa"/>
+              <w:left w:w="100" w:type="dxa"/>
+              <w:bottom w:w="100" w:type="dxa"/>
+              <w:right w:w="100" w:type="dxa"/>
+            </w:tcMar>
+          </w:tcPr>
+          <w:p>
+            <w:pPr>
+              <w:widowControl w:val="0"/>
+              <w:spacing w:line="240" w:lineRule="auto"/>
+              <w:rPr>
+                <w:color w:val="4A86E8"/>
+                <w:lang w:val="en-US"/>
+              </w:rPr>
+            </w:pPr>
+            <w:r>
+              <w:rPr>
+                <w:color w:val="4A86E8"/>
+                <w:lang w:val="en-US"/>
+              </w:rPr>
+              <w:t>https://github.com/Segu1/ISW_EHP_GRUPO_7/tree/main/EHP_PROYECTO/EHP_Sprints/EHP_</w:t>
+            </w:r>
+            <w:r>
+              <w:rPr>
+                <w:color w:val="4A86E8"/>
+                <w:lang w:val="en-US"/>
+              </w:rPr>
+              <w:t>&lt;SPRINT_NRO&gt;</w:t>
+            </w:r>
+            <w:r>
+              <w:rPr>
+                <w:color w:val="4A86E8"/>
+                <w:lang w:val="en-US"/>
+              </w:rPr>
+              <w:t>/EH</w:t>
+            </w:r>
+            <w:r>
+              <w:rPr>
+                <w:color w:val="4A86E8"/>
+                <w:lang w:val="en-US"/>
+              </w:rPr>
+              <w:lastRenderedPageBreak/>
+              <w:t>P_RESULTADO_</w:t>
+            </w:r>
+            <w:r>
+              <w:rPr>
+                <w:color w:val="4A86E8"/>
+                <w:lang w:val="en-US"/>
+              </w:rPr>
+              <w:t>&lt;SPRINT_NRO&gt;</w:t>
+            </w:r>
+          </w:p>
+        </w:tc>
+        <w:tc>
+          <w:tcPr>
+            <w:tcW w:w="2565" w:type="dxa"/>
+            <w:shd w:val="clear" w:color="auto" w:fill="auto"/>
+            <w:tcMar>
+              <w:top w:w="100" w:type="dxa"/>
+              <w:left w:w="100" w:type="dxa"/>
+              <w:bottom w:w="100" w:type="dxa"/>
+              <w:right w:w="100" w:type="dxa"/>
+            </w:tcMar>
+          </w:tcPr>
+          <w:p>
+            <w:pPr>
+              <w:widowControl w:val="0"/>
+              <w:spacing w:line="240" w:lineRule="auto"/>
+              <w:jc w:val="center"/>
+            </w:pPr>
+            <w:r>
+              <w:lastRenderedPageBreak/>
               <w:t>Producto</w:t>
             </w:r>
           </w:p>
@@ -3207,6 +3445,108 @@
               <w:jc w:val="center"/>
             </w:pPr>
             <w:r>
+              <w:t>&lt;SPRINT_NRO&gt;</w:t>
+            </w:r>
+          </w:p>
+        </w:tc>
+        <w:tc>
+          <w:tcPr>
+            <w:tcW w:w="4500" w:type="dxa"/>
+            <w:shd w:val="clear" w:color="auto" w:fill="auto"/>
+            <w:tcMar>
+              <w:top w:w="100" w:type="dxa"/>
+              <w:left w:w="100" w:type="dxa"/>
+              <w:bottom w:w="100" w:type="dxa"/>
+              <w:right w:w="100" w:type="dxa"/>
+            </w:tcMar>
+          </w:tcPr>
+          <w:p>
+            <w:pPr>
+              <w:widowControl w:val="0"/>
+              <w:pBdr>
+                <w:top w:val="nil"/>
+                <w:left w:val="nil"/>
+                <w:bottom w:val="nil"/>
+                <w:right w:val="nil"/>
+                <w:between w:val="nil"/>
+              </w:pBdr>
+              <w:spacing w:line="240" w:lineRule="auto"/>
+              <w:jc w:val="center"/>
+              <w:rPr>
+                <w:lang w:val="es-AR"/>
+              </w:rPr>
+            </w:pPr>
+            <w:r>
+              <w:t>Determina el sprint y el n</w:t>
+            </w:r>
+            <w:proofErr w:type="spellStart"/>
+            <w:r>
+              <w:rPr>
+                <w:lang w:val="es-AR"/>
+              </w:rPr>
+              <w:t>úmero</w:t>
+            </w:r>
+            <w:proofErr w:type="spellEnd"/>
+            <w:r>
+              <w:rPr>
+                <w:lang w:val="es-AR"/>
+              </w:rPr>
+              <w:t xml:space="preserve"> de sprint. Por </w:t>
+            </w:r>
+            <w:proofErr w:type="gramStart"/>
+            <w:r>
+              <w:rPr>
+                <w:lang w:val="es-AR"/>
+              </w:rPr>
+              <w:t>ejemplo</w:t>
+            </w:r>
+            <w:proofErr w:type="gramEnd"/>
+            <w:r>
+              <w:rPr>
+                <w:lang w:val="es-AR"/>
+              </w:rPr>
+              <w:t xml:space="preserve"> para el primer sprint: </w:t>
+            </w:r>
+            <w:r>
+              <w:rPr>
+                <w:lang w:val="es-AR"/>
+              </w:rPr>
+              <w:lastRenderedPageBreak/>
+              <w:t>SPRINT_1</w:t>
+            </w:r>
+          </w:p>
+        </w:tc>
+      </w:tr>
+      <w:tr>
+        <w:trPr>
+          <w:trHeight w:val="342"/>
+        </w:trPr>
+        <w:tc>
+          <w:tcPr>
+            <w:tcW w:w="4515" w:type="dxa"/>
+            <w:shd w:val="clear" w:color="auto" w:fill="auto"/>
+            <w:tcMar>
+              <w:top w:w="100" w:type="dxa"/>
+              <w:left w:w="100" w:type="dxa"/>
+              <w:bottom w:w="100" w:type="dxa"/>
+              <w:right w:w="100" w:type="dxa"/>
+            </w:tcMar>
+          </w:tcPr>
+          <w:p>
+            <w:pPr>
+              <w:widowControl w:val="0"/>
+              <w:pBdr>
+                <w:top w:val="nil"/>
+                <w:left w:val="nil"/>
+                <w:bottom w:val="nil"/>
+                <w:right w:val="nil"/>
+                <w:between w:val="nil"/>
+              </w:pBdr>
+              <w:spacing w:line="240" w:lineRule="auto"/>
+              <w:jc w:val="center"/>
+            </w:pPr>
+            <w:r>
+              <w:lastRenderedPageBreak/>
               <w:t>&lt;ITERXX&gt;</w:t>
             </w:r>
           </w:p>
@@ -3243,12 +3583,21 @@
     </w:tbl>
     <w:p/>
     <w:p>
+      <w:proofErr w:type="gramStart"/>
       <w:r>
         <w:rPr>
           <w:b/>
           <w:u w:val="single"/>
         </w:rPr>
-        <w:t>Link al repositorio:</w:t>
+        <w:t>Link</w:t>
+      </w:r>
+      <w:proofErr w:type="gramEnd"/>
+      <w:r>
+        <w:rPr>
+          <w:b/>
+          <w:u w:val="single"/>
+        </w:rPr>
+        <w:t xml:space="preserve"> al repositorio:</w:t>
       </w:r>
       <w:r>
         <w:t xml:space="preserve"> </w:t>
@@ -3293,7 +3642,6 @@
         <w:jc w:val="center"/>
       </w:pPr>
       <w:r>
-        <w:lastRenderedPageBreak/>
         <w:t xml:space="preserve">Se establecerá una línea base cada vez que se reciba el </w:t>
       </w:r>
       <w:proofErr w:type="spellStart"/>
@@ -4183,6 +4531,7 @@
   <w:style w:type="character" w:default="1" w:styleId="Fuentedeprrafopredeter">
     <w:name w:val="Default Paragraph Font"/>
     <w:uiPriority w:val="1"/>
+    <w:semiHidden/>
     <w:unhideWhenUsed/>
   </w:style>
   <w:style w:type="table" w:default="1" w:styleId="Tablanormal">

</xml_diff>

<commit_message>
Fix Criterio de línea base archivo + CI
</commit_message>
<xml_diff>
--- a/GestionDeLaConfiguracion.docx
+++ b/GestionDeLaConfiguracion.docx
@@ -2065,7 +2065,7 @@
               <w:jc w:val="center"/>
             </w:pPr>
             <w:r>
-              <w:t>Línea Base</w:t>
+              <w:t>Criterio de Línea base</w:t>
             </w:r>
           </w:p>
         </w:tc>
@@ -2094,7 +2094,10 @@
               <w:jc w:val="center"/>
             </w:pPr>
             <w:r>
-              <w:t>EHP_LB_&lt;ITERXX&gt;.docx</w:t>
+              <w:t>EHP_Criterio_Linea_Base</w:t>
+            </w:r>
+            <w:r>
+              <w:t>.txt</w:t>
             </w:r>
           </w:p>
         </w:tc>
@@ -2145,7 +2148,7 @@
               <w:jc w:val="center"/>
             </w:pPr>
             <w:r>
-              <w:t>Iteración</w:t>
+              <w:t>Proyecto</w:t>
             </w:r>
           </w:p>
         </w:tc>
@@ -2176,7 +2179,7 @@
               <w:jc w:val="center"/>
             </w:pPr>
             <w:r>
-              <w:t xml:space="preserve">Lineamiento de Lenguaje de Programación </w:t>
+              <w:t>Línea Base</w:t>
             </w:r>
           </w:p>
         </w:tc>
@@ -2205,36 +2208,8 @@
               <w:jc w:val="center"/>
             </w:pPr>
             <w:r>
-              <w:t>EHP_LLP_&lt;</w:t>
-            </w:r>
-            <w:proofErr w:type="spellStart"/>
-            <w:r>
-              <w:t>NombreLenguajeDe</w:t>
-            </w:r>
-            <w:proofErr w:type="spellEnd"/>
-            <w:r>
-              <w:br/>
-              <w:t>Programación&gt;</w:t>
-            </w:r>
-            <w:r>
-              <w:t>_&lt;</w:t>
-            </w:r>
-            <w:proofErr w:type="spellStart"/>
-            <w:r>
-              <w:t>NombrePlaforma</w:t>
-            </w:r>
-            <w:proofErr w:type="spellEnd"/>
-            <w:r>
-              <w:t>&gt;</w:t>
-            </w:r>
-            <w:r>
-              <w:t>.</w:t>
-            </w:r>
-            <w:proofErr w:type="spellStart"/>
-            <w:r>
-              <w:t>pdf</w:t>
-            </w:r>
-            <w:proofErr w:type="spellEnd"/>
+              <w:t>EHP_LB_&lt;ITERXX&gt;.docx</w:t>
+            </w:r>
           </w:p>
         </w:tc>
         <w:tc>
@@ -2256,24 +2231,14 @@
                 <w:color w:val="4A86E8"/>
               </w:rPr>
             </w:pPr>
-            <w:r>
-              <w:rPr>
-                <w:color w:val="4A86E8"/>
-              </w:rPr>
-              <w:t>h</w:t>
-            </w:r>
-            <w:r>
-              <w:rPr>
-                <w:color w:val="4A86E8"/>
-              </w:rPr>
-              <w:t>ttps://github.com/Segu1/ISW_EHP_GRUPO_13/tree/main/</w:t>
-            </w:r>
-            <w:r>
-              <w:rPr>
-                <w:color w:val="4A86E8"/>
-              </w:rPr>
-              <w:t>EHP_PRODUCTO/EHP_Implementación/EHP_LINEAMIENTOS_LENGUAJES_DE_PROGRAMACIÓN</w:t>
-            </w:r>
+            <w:hyperlink r:id="rId8" w:history="1">
+              <w:r>
+                <w:rPr>
+                  <w:rStyle w:val="Hipervnculo"/>
+                </w:rPr>
+                <w:t>https://github.com/Segu1/ISW_EHP_GRUPO_13/tree/main/EHP_LineaBase</w:t>
+              </w:r>
+            </w:hyperlink>
           </w:p>
         </w:tc>
         <w:tc>
@@ -2294,7 +2259,7 @@
               <w:jc w:val="center"/>
             </w:pPr>
             <w:r>
-              <w:t>Producto</w:t>
+              <w:t>Iteración</w:t>
             </w:r>
           </w:p>
         </w:tc>
@@ -2325,7 +2290,7 @@
               <w:jc w:val="center"/>
             </w:pPr>
             <w:r>
-              <w:t>Documento de gestión de la configuración</w:t>
+              <w:t xml:space="preserve">Lineamiento de Lenguaje de Programación </w:t>
             </w:r>
           </w:p>
         </w:tc>
@@ -2354,8 +2319,30 @@
               <w:jc w:val="center"/>
             </w:pPr>
             <w:r>
-              <w:t>GestionDeLaConfiguracion.docx</w:t>
-            </w:r>
+              <w:t>EHP_LLP_&lt;</w:t>
+            </w:r>
+            <w:proofErr w:type="spellStart"/>
+            <w:r>
+              <w:t>NombreLenguajeDe</w:t>
+            </w:r>
+            <w:proofErr w:type="spellEnd"/>
+            <w:r>
+              <w:br/>
+              <w:t>Programación&gt;_&lt;</w:t>
+            </w:r>
+            <w:proofErr w:type="spellStart"/>
+            <w:r>
+              <w:t>NombrePlaforma</w:t>
+            </w:r>
+            <w:proofErr w:type="spellEnd"/>
+            <w:r>
+              <w:t>&gt;.</w:t>
+            </w:r>
+            <w:proofErr w:type="spellStart"/>
+            <w:r>
+              <w:t>pdf</w:t>
+            </w:r>
+            <w:proofErr w:type="spellEnd"/>
           </w:p>
         </w:tc>
         <w:tc>
@@ -2381,7 +2368,19 @@
               <w:rPr>
                 <w:color w:val="4A86E8"/>
               </w:rPr>
-              <w:t>https://github.com/Segu1/ISW_EHP_GRUPO_13/tree/main</w:t>
+              <w:t>h</w:t>
+            </w:r>
+            <w:r>
+              <w:rPr>
+                <w:color w:val="4A86E8"/>
+              </w:rPr>
+              <w:t>ttps://github.com/Segu1/ISW_EHP_GRUPO_13/tree/main/</w:t>
+            </w:r>
+            <w:r>
+              <w:rPr>
+                <w:color w:val="4A86E8"/>
+              </w:rPr>
+              <w:t>EHP_PRODUCTO/EHP_Implementación/EHP_LINEAMIENTOS_LENGUAJES_DE_PROGRAMACIÓN</w:t>
             </w:r>
           </w:p>
         </w:tc>
@@ -2434,6 +2433,116 @@
               <w:jc w:val="center"/>
             </w:pPr>
             <w:r>
+              <w:t>Documento de gestión de la configuración</w:t>
+            </w:r>
+          </w:p>
+        </w:tc>
+        <w:tc>
+          <w:tcPr>
+            <w:tcW w:w="3645" w:type="dxa"/>
+            <w:shd w:val="clear" w:color="auto" w:fill="auto"/>
+            <w:tcMar>
+              <w:top w:w="100" w:type="dxa"/>
+              <w:left w:w="100" w:type="dxa"/>
+              <w:bottom w:w="100" w:type="dxa"/>
+              <w:right w:w="100" w:type="dxa"/>
+            </w:tcMar>
+          </w:tcPr>
+          <w:p>
+            <w:pPr>
+              <w:widowControl w:val="0"/>
+              <w:pBdr>
+                <w:top w:val="nil"/>
+                <w:left w:val="nil"/>
+                <w:bottom w:val="nil"/>
+                <w:right w:val="nil"/>
+                <w:between w:val="nil"/>
+              </w:pBdr>
+              <w:spacing w:line="240" w:lineRule="auto"/>
+              <w:jc w:val="center"/>
+            </w:pPr>
+            <w:r>
+              <w:t>GestionDeLaConfiguracion.docx</w:t>
+            </w:r>
+          </w:p>
+        </w:tc>
+        <w:tc>
+          <w:tcPr>
+            <w:tcW w:w="2550" w:type="dxa"/>
+            <w:shd w:val="clear" w:color="auto" w:fill="auto"/>
+            <w:tcMar>
+              <w:top w:w="100" w:type="dxa"/>
+              <w:left w:w="100" w:type="dxa"/>
+              <w:bottom w:w="100" w:type="dxa"/>
+              <w:right w:w="100" w:type="dxa"/>
+            </w:tcMar>
+          </w:tcPr>
+          <w:p>
+            <w:pPr>
+              <w:widowControl w:val="0"/>
+              <w:spacing w:line="240" w:lineRule="auto"/>
+              <w:rPr>
+                <w:color w:val="4A86E8"/>
+              </w:rPr>
+            </w:pPr>
+            <w:r>
+              <w:rPr>
+                <w:color w:val="4A86E8"/>
+              </w:rPr>
+              <w:t>https://github.com/Segu1/ISW_EHP_GRUPO_13/tree/main</w:t>
+            </w:r>
+          </w:p>
+        </w:tc>
+        <w:tc>
+          <w:tcPr>
+            <w:tcW w:w="2565" w:type="dxa"/>
+            <w:shd w:val="clear" w:color="auto" w:fill="auto"/>
+            <w:tcMar>
+              <w:top w:w="100" w:type="dxa"/>
+              <w:left w:w="100" w:type="dxa"/>
+              <w:bottom w:w="100" w:type="dxa"/>
+              <w:right w:w="100" w:type="dxa"/>
+            </w:tcMar>
+          </w:tcPr>
+          <w:p>
+            <w:pPr>
+              <w:widowControl w:val="0"/>
+              <w:spacing w:line="240" w:lineRule="auto"/>
+              <w:jc w:val="center"/>
+            </w:pPr>
+            <w:r>
+              <w:t>Producto</w:t>
+            </w:r>
+          </w:p>
+        </w:tc>
+      </w:tr>
+      <w:tr>
+        <w:tc>
+          <w:tcPr>
+            <w:tcW w:w="2025" w:type="dxa"/>
+            <w:shd w:val="clear" w:color="auto" w:fill="auto"/>
+            <w:tcMar>
+              <w:top w:w="100" w:type="dxa"/>
+              <w:left w:w="100" w:type="dxa"/>
+              <w:bottom w:w="100" w:type="dxa"/>
+              <w:right w:w="100" w:type="dxa"/>
+            </w:tcMar>
+          </w:tcPr>
+          <w:p>
+            <w:pPr>
+              <w:widowControl w:val="0"/>
+              <w:pBdr>
+                <w:top w:val="nil"/>
+                <w:left w:val="nil"/>
+                <w:bottom w:val="nil"/>
+                <w:right w:val="nil"/>
+                <w:between w:val="nil"/>
+              </w:pBdr>
+              <w:spacing w:line="240" w:lineRule="auto"/>
+              <w:jc w:val="center"/>
+            </w:pPr>
+            <w:r>
+              <w:lastRenderedPageBreak/>
               <w:t>Resultado del sprint de SCRUM</w:t>
             </w:r>
           </w:p>
@@ -2529,21 +2638,13 @@
                 <w:color w:val="4A86E8"/>
                 <w:lang w:val="en-US"/>
               </w:rPr>
-              <w:t>/EH</w:t>
+              <w:t>/EHP_RESULTADO_</w:t>
             </w:r>
             <w:r>
               <w:rPr>
                 <w:color w:val="4A86E8"/>
                 <w:lang w:val="en-US"/>
               </w:rPr>
-              <w:lastRenderedPageBreak/>
-              <w:t>P_RESULTADO_</w:t>
-            </w:r>
-            <w:r>
-              <w:rPr>
-                <w:color w:val="4A86E8"/>
-                <w:lang w:val="en-US"/>
-              </w:rPr>
               <w:t>&lt;SPRINT_NRO&gt;</w:t>
             </w:r>
           </w:p>
@@ -2566,7 +2667,6 @@
               <w:jc w:val="center"/>
             </w:pPr>
             <w:r>
-              <w:lastRenderedPageBreak/>
               <w:t>Producto</w:t>
             </w:r>
           </w:p>
@@ -3377,6 +3477,7 @@
               <w:jc w:val="center"/>
             </w:pPr>
             <w:r>
+              <w:lastRenderedPageBreak/>
               <w:t>&lt;Extensión&gt;</w:t>
             </w:r>
           </w:p>
@@ -3505,14 +3606,7 @@
               <w:rPr>
                 <w:lang w:val="es-AR"/>
               </w:rPr>
-              <w:t xml:space="preserve"> para el primer sprint: </w:t>
-            </w:r>
-            <w:r>
-              <w:rPr>
-                <w:lang w:val="es-AR"/>
-              </w:rPr>
-              <w:lastRenderedPageBreak/>
-              <w:t>SPRINT_1</w:t>
+              <w:t xml:space="preserve"> para el primer sprint: SPRINT_1</w:t>
             </w:r>
           </w:p>
         </w:tc>
@@ -3546,7 +3640,6 @@
               <w:jc w:val="center"/>
             </w:pPr>
             <w:r>
-              <w:lastRenderedPageBreak/>
               <w:t>&lt;ITERXX&gt;</w:t>
             </w:r>
           </w:p>
@@ -3602,7 +3695,7 @@
       <w:r>
         <w:t xml:space="preserve"> </w:t>
       </w:r>
-      <w:hyperlink r:id="rId8">
+      <w:hyperlink r:id="rId9">
         <w:r>
           <w:rPr>
             <w:color w:val="1155CC"/>

</xml_diff>

<commit_message>
Agregando siglas faltantes al doc de gestión de la configuración
</commit_message>
<xml_diff>
--- a/GestionDeLaConfiguracion.docx
+++ b/GestionDeLaConfiguracion.docx
@@ -2769,7 +2769,7 @@
         </w:trPr>
         <w:tc>
           <w:tcPr>
-            <w:tcW w:w="4513" w:type="dxa"/>
+            <w:tcW w:w="4514" w:type="dxa"/>
             <w:tcBorders>
               <w:top w:val="single" w:sz="8" w:space="0" w:color="000000"/>
               <w:left w:val="single" w:sz="8" w:space="0" w:color="000000"/>
@@ -2836,7 +2836,7 @@
         </w:trPr>
         <w:tc>
           <w:tcPr>
-            <w:tcW w:w="4513" w:type="dxa"/>
+            <w:tcW w:w="4514" w:type="dxa"/>
             <w:tcBorders>
               <w:top w:val="single" w:sz="8" w:space="0" w:color="000000"/>
               <w:left w:val="single" w:sz="8" w:space="0" w:color="000000"/>
@@ -2895,7 +2895,7 @@
         </w:trPr>
         <w:tc>
           <w:tcPr>
-            <w:tcW w:w="4513" w:type="dxa"/>
+            <w:tcW w:w="4514" w:type="dxa"/>
             <w:tcBorders>
               <w:top w:val="single" w:sz="8" w:space="0" w:color="000000"/>
               <w:left w:val="single" w:sz="8" w:space="0" w:color="000000"/>
@@ -2946,7 +2946,7 @@
         </w:trPr>
         <w:tc>
           <w:tcPr>
-            <w:tcW w:w="4513" w:type="dxa"/>
+            <w:tcW w:w="4514" w:type="dxa"/>
             <w:tcBorders>
               <w:top w:val="single" w:sz="8" w:space="0" w:color="000000"/>
               <w:left w:val="single" w:sz="8" w:space="0" w:color="000000"/>
@@ -3005,7 +3005,7 @@
         </w:trPr>
         <w:tc>
           <w:tcPr>
-            <w:tcW w:w="4513" w:type="dxa"/>
+            <w:tcW w:w="4514" w:type="dxa"/>
             <w:tcBorders>
               <w:top w:val="single" w:sz="8" w:space="0" w:color="000000"/>
               <w:left w:val="single" w:sz="8" w:space="0" w:color="000000"/>
@@ -3072,7 +3072,7 @@
         </w:trPr>
         <w:tc>
           <w:tcPr>
-            <w:tcW w:w="4513" w:type="dxa"/>
+            <w:tcW w:w="4514" w:type="dxa"/>
             <w:tcBorders>
               <w:top w:val="single" w:sz="8" w:space="0" w:color="000000"/>
               <w:left w:val="single" w:sz="8" w:space="0" w:color="000000"/>
@@ -3123,7 +3123,7 @@
         </w:trPr>
         <w:tc>
           <w:tcPr>
-            <w:tcW w:w="4513" w:type="dxa"/>
+            <w:tcW w:w="4514" w:type="dxa"/>
             <w:tcBorders>
               <w:top w:val="single" w:sz="8" w:space="0" w:color="000000"/>
               <w:left w:val="single" w:sz="8" w:space="0" w:color="000000"/>
@@ -3198,7 +3198,7 @@
         </w:trPr>
         <w:tc>
           <w:tcPr>
-            <w:tcW w:w="4513" w:type="dxa"/>
+            <w:tcW w:w="4514" w:type="dxa"/>
             <w:tcBorders>
               <w:top w:val="single" w:sz="8" w:space="0" w:color="000000"/>
               <w:left w:val="single" w:sz="8" w:space="0" w:color="000000"/>
@@ -3273,7 +3273,7 @@
         </w:trPr>
         <w:tc>
           <w:tcPr>
-            <w:tcW w:w="4513" w:type="dxa"/>
+            <w:tcW w:w="4514" w:type="dxa"/>
             <w:tcBorders>
               <w:top w:val="single" w:sz="8" w:space="0" w:color="000000"/>
               <w:left w:val="single" w:sz="8" w:space="0" w:color="000000"/>
@@ -3324,7 +3324,7 @@
         </w:trPr>
         <w:tc>
           <w:tcPr>
-            <w:tcW w:w="4513" w:type="dxa"/>
+            <w:tcW w:w="4514" w:type="dxa"/>
             <w:tcBorders>
               <w:top w:val="single" w:sz="8" w:space="0" w:color="000000"/>
               <w:left w:val="single" w:sz="8" w:space="0" w:color="000000"/>
@@ -3387,7 +3387,7 @@
         </w:trPr>
         <w:tc>
           <w:tcPr>
-            <w:tcW w:w="4513" w:type="dxa"/>
+            <w:tcW w:w="4514" w:type="dxa"/>
             <w:tcBorders>
               <w:top w:val="single" w:sz="8" w:space="0" w:color="000000"/>
               <w:left w:val="single" w:sz="8" w:space="0" w:color="000000"/>
@@ -3444,7 +3444,7 @@
         </w:trPr>
         <w:tc>
           <w:tcPr>
-            <w:tcW w:w="4513" w:type="dxa"/>
+            <w:tcW w:w="4514" w:type="dxa"/>
             <w:tcBorders>
               <w:top w:val="single" w:sz="8" w:space="0" w:color="000000"/>
               <w:left w:val="single" w:sz="8" w:space="0" w:color="000000"/>
@@ -3503,24 +3503,32 @@
         </w:trPr>
         <w:tc>
           <w:tcPr>
-            <w:tcW w:w="4513" w:type="dxa"/>
-            <w:tcBorders>
-              <w:top w:val="single" w:sz="8" w:space="0" w:color="000000"/>
-              <w:left w:val="single" w:sz="8" w:space="0" w:color="000000"/>
-              <w:bottom w:val="single" w:sz="8" w:space="0" w:color="000000"/>
-              <w:right w:val="single" w:sz="8" w:space="0" w:color="000000"/>
-            </w:tcBorders>
-            <w:shd w:val="clear" w:color="auto" w:fill="auto"/>
-          </w:tcPr>
-          <w:p>
-            <w:pPr>
-              <w:pStyle w:val="LO-normal"/>
-              <w:widowControl w:val="0"/>
-              <w:spacing w:line="240" w:lineRule="auto"/>
-              <w:jc w:val="center"/>
-            </w:pPr>
-            <w:r>
-              <w:t>&lt;ITERXX&gt;</w:t>
+            <w:tcW w:w="4514" w:type="dxa"/>
+            <w:tcBorders>
+              <w:top w:val="single" w:sz="8" w:space="0" w:color="000000"/>
+              <w:left w:val="single" w:sz="8" w:space="0" w:color="000000"/>
+              <w:bottom w:val="single" w:sz="8" w:space="0" w:color="000000"/>
+              <w:right w:val="single" w:sz="8" w:space="0" w:color="000000"/>
+            </w:tcBorders>
+            <w:shd w:val="clear" w:color="auto" w:fill="auto"/>
+          </w:tcPr>
+          <w:p>
+            <w:pPr>
+              <w:pStyle w:val="LO-normal"/>
+              <w:widowControl w:val="0"/>
+              <w:spacing w:line="240" w:lineRule="auto"/>
+              <w:jc w:val="center"/>
+            </w:pPr>
+            <w:r>
+              <w:t>&lt;</w:t>
+            </w:r>
+            <w:proofErr w:type="spellStart"/>
+            <w:r>
+              <w:t>NombreResultado</w:t>
+            </w:r>
+            <w:proofErr w:type="spellEnd"/>
+            <w:r>
+              <w:t>&gt;</w:t>
             </w:r>
           </w:p>
         </w:tc>
@@ -3540,9 +3548,10 @@
               <w:pStyle w:val="LO-normal"/>
               <w:widowControl w:val="0"/>
               <w:spacing w:line="240" w:lineRule="auto"/>
-            </w:pPr>
-            <w:r>
-              <w:t>Indica el número de iteración en la que se ha realizado un cambio.</w:t>
+              <w:jc w:val="center"/>
+            </w:pPr>
+            <w:r>
+              <w:t>Nombre del resultado del sprint</w:t>
             </w:r>
           </w:p>
         </w:tc>
@@ -3553,7 +3562,57 @@
         </w:trPr>
         <w:tc>
           <w:tcPr>
-            <w:tcW w:w="4513" w:type="dxa"/>
+            <w:tcW w:w="4514" w:type="dxa"/>
+            <w:tcBorders>
+              <w:top w:val="single" w:sz="8" w:space="0" w:color="000000"/>
+              <w:left w:val="single" w:sz="8" w:space="0" w:color="000000"/>
+              <w:bottom w:val="single" w:sz="8" w:space="0" w:color="000000"/>
+              <w:right w:val="single" w:sz="8" w:space="0" w:color="000000"/>
+            </w:tcBorders>
+            <w:shd w:val="clear" w:color="auto" w:fill="auto"/>
+          </w:tcPr>
+          <w:p>
+            <w:pPr>
+              <w:pStyle w:val="LO-normal"/>
+              <w:widowControl w:val="0"/>
+              <w:spacing w:line="240" w:lineRule="auto"/>
+              <w:jc w:val="center"/>
+            </w:pPr>
+            <w:r>
+              <w:t>&lt;ITERXX&gt;</w:t>
+            </w:r>
+          </w:p>
+        </w:tc>
+        <w:tc>
+          <w:tcPr>
+            <w:tcW w:w="4501" w:type="dxa"/>
+            <w:tcBorders>
+              <w:top w:val="single" w:sz="8" w:space="0" w:color="000000"/>
+              <w:left w:val="single" w:sz="8" w:space="0" w:color="000000"/>
+              <w:bottom w:val="single" w:sz="8" w:space="0" w:color="000000"/>
+              <w:right w:val="single" w:sz="8" w:space="0" w:color="000000"/>
+            </w:tcBorders>
+            <w:shd w:val="clear" w:color="auto" w:fill="auto"/>
+          </w:tcPr>
+          <w:p>
+            <w:pPr>
+              <w:pStyle w:val="LO-normal"/>
+              <w:widowControl w:val="0"/>
+              <w:spacing w:line="240" w:lineRule="auto"/>
+            </w:pPr>
+            <w:r>
+              <w:t>Indica el número de iteración en la que se ha realizado un cambio.</w:t>
+            </w:r>
+          </w:p>
+        </w:tc>
+      </w:tr>
+      <w:tr>
+        <w:trPr>
+          <w:trHeight w:val="342"/>
+        </w:trPr>
+        <w:tc>
+          <w:tcPr>
+            <w:tcW w:w="4514" w:type="dxa"/>
             <w:tcBorders>
               <w:left w:val="single" w:sz="8" w:space="0" w:color="000000"/>
               <w:bottom w:val="single" w:sz="8" w:space="0" w:color="000000"/>
@@ -3620,12 +3679,21 @@
       <w:pPr>
         <w:pStyle w:val="LO-normal"/>
       </w:pPr>
+      <w:proofErr w:type="gramStart"/>
       <w:r>
         <w:rPr>
           <w:b/>
           <w:u w:val="single"/>
         </w:rPr>
-        <w:t>Link al repositorio:</w:t>
+        <w:t>Link</w:t>
+      </w:r>
+      <w:proofErr w:type="gramEnd"/>
+      <w:r>
+        <w:rPr>
+          <w:b/>
+          <w:u w:val="single"/>
+        </w:rPr>
+        <w:t xml:space="preserve"> al repositorio:</w:t>
       </w:r>
       <w:r>
         <w:t xml:space="preserve"> </w:t>

</xml_diff>